<commit_message>
Add: main scene application, code send data to server
</commit_message>
<xml_diff>
--- a/report week/Meeting_Week1_05_09_2021.docx
+++ b/report week/Meeting_Week1_05_09_2021.docx
@@ -160,6 +160,27 @@
           <w:szCs w:val="30"/>
           <w:lang w:eastAsia="ja-JP"/>
         </w:rPr>
+        <w:t>Báo cáo hằng tuần</w:t>
+      </w:r>
+    </w:p>
+    <w:p>
+      <w:pPr>
+        <w:spacing w:after="160" w:line="240" w:lineRule="auto"/>
+        <w:jc w:val="center"/>
+        <w:rPr>
+          <w:bCs/>
+          <w:sz w:val="30"/>
+          <w:szCs w:val="30"/>
+          <w:lang w:eastAsia="ja-JP"/>
+        </w:rPr>
+      </w:pPr>
+      <w:r>
+        <w:rPr>
+          <w:bCs/>
+          <w:sz w:val="30"/>
+          <w:szCs w:val="30"/>
+          <w:lang w:eastAsia="ja-JP"/>
+        </w:rPr>
         <w:t>Đ</w:t>
       </w:r>
       <w:r>
@@ -500,17 +521,6 @@
         </w:rPr>
         <w:t>Hệ thống lưu thói quen tắt đèn của người dùng để tự động tắt.</w:t>
       </w:r>
-    </w:p>
-    <w:p>
-      <w:pPr>
-        <w:spacing w:after="160" w:line="240" w:lineRule="auto"/>
-        <w:jc w:val="both"/>
-        <w:rPr>
-          <w:bCs/>
-          <w:szCs w:val="26"/>
-          <w:lang w:eastAsia="ja-JP"/>
-        </w:rPr>
-      </w:pPr>
     </w:p>
     <w:p>
       <w:pPr>
@@ -1233,7 +1243,23 @@
                 <w:szCs w:val="24"/>
                 <w:lang w:eastAsia="ja-JP"/>
               </w:rPr>
-              <w:t>Đã tiềm hiểu sơ bộ, đang tiến hành thử nghiệm.</w:t>
+              <w:t>Đã t</w:t>
+            </w:r>
+            <w:r>
+              <w:rPr>
+                <w:b w:val="0"/>
+                <w:szCs w:val="24"/>
+                <w:lang w:eastAsia="ja-JP"/>
+              </w:rPr>
+              <w:t>ì</w:t>
+            </w:r>
+            <w:r>
+              <w:rPr>
+                <w:b w:val="0"/>
+                <w:szCs w:val="24"/>
+                <w:lang w:eastAsia="ja-JP"/>
+              </w:rPr>
+              <w:t>m hiểu sơ bộ, đang tiến hành thử nghiệm.</w:t>
             </w:r>
           </w:p>
         </w:tc>
@@ -1370,7 +1396,23 @@
                 <w:szCs w:val="24"/>
                 <w:lang w:eastAsia="ja-JP"/>
               </w:rPr>
-              <w:t>Đã tiềm hiểu sơ bộ, đang tiến hành thử nghiệm.</w:t>
+              <w:t>Đã t</w:t>
+            </w:r>
+            <w:r>
+              <w:rPr>
+                <w:b w:val="0"/>
+                <w:szCs w:val="24"/>
+                <w:lang w:eastAsia="ja-JP"/>
+              </w:rPr>
+              <w:t>ì</w:t>
+            </w:r>
+            <w:r>
+              <w:rPr>
+                <w:b w:val="0"/>
+                <w:szCs w:val="24"/>
+                <w:lang w:eastAsia="ja-JP"/>
+              </w:rPr>
+              <w:t>m hiểu sơ bộ, đang tiến hành thử nghiệm.</w:t>
             </w:r>
           </w:p>
         </w:tc>

</xml_diff>

<commit_message>
Edit UI login scene
</commit_message>
<xml_diff>
--- a/report week/Meeting_Week1_05_09_2021.docx
+++ b/report week/Meeting_Week1_05_09_2021.docx
@@ -381,7 +381,15 @@
           <w:szCs w:val="26"/>
           <w:lang w:eastAsia="ja-JP"/>
         </w:rPr>
-        <w:t xml:space="preserve"> 3</w:t>
+        <w:t xml:space="preserve"> </w:t>
+      </w:r>
+      <w:r>
+        <w:rPr>
+          <w:b w:val="0"/>
+          <w:szCs w:val="26"/>
+          <w:lang w:eastAsia="ja-JP"/>
+        </w:rPr>
+        <w:t>4</w:t>
       </w:r>
     </w:p>
     <w:p>
@@ -972,7 +980,7 @@
                 <w:szCs w:val="24"/>
                 <w:lang w:eastAsia="ja-JP"/>
               </w:rPr>
-              <w:t>Đang tiến hành hiện thực, gặp nhập nhằng về các thông tin cần lưu trữ.</w:t>
+              <w:t>Đã hoàn thành cơ bản hệ thống đăng nhập, đăng ký. Tiếp tục thực hiện thiết kế giao diện.</w:t>
             </w:r>
           </w:p>
         </w:tc>
@@ -1094,10 +1102,10 @@
             <w:r>
               <w:rPr>
                 <w:b w:val="0"/>
-                <w:szCs w:val="26"/>
-                <w:lang w:eastAsia="ja-JP"/>
-              </w:rPr>
-              <w:t>Không tìm ra cách áp code vào microbit. Quyết định chuyển sang Adafruit.</w:t>
+                <w:szCs w:val="24"/>
+                <w:lang w:eastAsia="ja-JP"/>
+              </w:rPr>
+              <w:t>Đã có server Adafruit, gửi được dữ liệu thông qua python. Đang tiến hành thử nghiệm đưa vào thiết bị.</w:t>
             </w:r>
           </w:p>
         </w:tc>

</xml_diff>

<commit_message>
Edit something in main scene
</commit_message>
<xml_diff>
--- a/report week/Meeting_Week1_05_09_2021.docx
+++ b/report week/Meeting_Week1_05_09_2021.docx
@@ -810,7 +810,23 @@
                 <w:szCs w:val="26"/>
                 <w:lang w:eastAsia="ja-JP"/>
               </w:rPr>
-              <w:t>Hiện thực nhận dữ liệu từ Thingsboard.</w:t>
+              <w:t>Hiện thực nhận</w:t>
+            </w:r>
+            <w:r>
+              <w:rPr>
+                <w:b w:val="0"/>
+                <w:szCs w:val="26"/>
+                <w:lang w:eastAsia="ja-JP"/>
+              </w:rPr>
+              <w:t xml:space="preserve"> và hiển thị</w:t>
+            </w:r>
+            <w:r>
+              <w:rPr>
+                <w:b w:val="0"/>
+                <w:szCs w:val="26"/>
+                <w:lang w:eastAsia="ja-JP"/>
+              </w:rPr>
+              <w:t xml:space="preserve"> dữ liệu từ Thingsboard.</w:t>
             </w:r>
           </w:p>
         </w:tc>
@@ -850,7 +866,7 @@
                 <w:szCs w:val="24"/>
                 <w:lang w:eastAsia="ja-JP"/>
               </w:rPr>
-              <w:t>Đang hiện thực hàm nhận dữ liệu từ MQTT. Gặp vấn đề do không thể 2 thiết bị kết nối Thingsboard cùng lúc.</w:t>
+              <w:t>Đã tạo phần hiển thị dữ liệu trên Unity. Tuy nhiên, code để nhận dữ liệu đã kết nối được với feed trên adafruit nhưng lại không gửi dữ liệu về.</w:t>
             </w:r>
           </w:p>
         </w:tc>

</xml_diff>

<commit_message>
Update something in mainscene
</commit_message>
<xml_diff>
--- a/report week/Meeting_Week1_05_09_2021.docx
+++ b/report week/Meeting_Week1_05_09_2021.docx
@@ -1121,7 +1121,23 @@
                 <w:szCs w:val="24"/>
                 <w:lang w:eastAsia="ja-JP"/>
               </w:rPr>
-              <w:t>Đã có server Adafruit, gửi được dữ liệu thông qua python. Đang tiến hành thử nghiệm đưa vào thiết bị.</w:t>
+              <w:t xml:space="preserve">Đã có server Adafruit, gửi được dữ liệu thông qua python. Đang tiến hành </w:t>
+            </w:r>
+            <w:r>
+              <w:rPr>
+                <w:b w:val="0"/>
+                <w:szCs w:val="24"/>
+                <w:lang w:eastAsia="ja-JP"/>
+              </w:rPr>
+              <w:t>viết chương trình xử lý các node sensor</w:t>
+            </w:r>
+            <w:r>
+              <w:rPr>
+                <w:b w:val="0"/>
+                <w:szCs w:val="24"/>
+                <w:lang w:eastAsia="ja-JP"/>
+              </w:rPr>
+              <w:t>.</w:t>
             </w:r>
           </w:p>
         </w:tc>
@@ -1267,23 +1283,7 @@
                 <w:szCs w:val="24"/>
                 <w:lang w:eastAsia="ja-JP"/>
               </w:rPr>
-              <w:t>Đã t</w:t>
-            </w:r>
-            <w:r>
-              <w:rPr>
-                <w:b w:val="0"/>
-                <w:szCs w:val="24"/>
-                <w:lang w:eastAsia="ja-JP"/>
-              </w:rPr>
-              <w:t>ì</w:t>
-            </w:r>
-            <w:r>
-              <w:rPr>
-                <w:b w:val="0"/>
-                <w:szCs w:val="24"/>
-                <w:lang w:eastAsia="ja-JP"/>
-              </w:rPr>
-              <w:t>m hiểu sơ bộ, đang tiến hành thử nghiệm.</w:t>
+              <w:t>Chương trình đã có thể chuyển giọng nói thành văn bản. Tiến hành đưa các lệnh cơ bản vào thực hiện.</w:t>
             </w:r>
           </w:p>
         </w:tc>
@@ -1420,23 +1420,7 @@
                 <w:szCs w:val="24"/>
                 <w:lang w:eastAsia="ja-JP"/>
               </w:rPr>
-              <w:t>Đã t</w:t>
-            </w:r>
-            <w:r>
-              <w:rPr>
-                <w:b w:val="0"/>
-                <w:szCs w:val="24"/>
-                <w:lang w:eastAsia="ja-JP"/>
-              </w:rPr>
-              <w:t>ì</w:t>
-            </w:r>
-            <w:r>
-              <w:rPr>
-                <w:b w:val="0"/>
-                <w:szCs w:val="24"/>
-                <w:lang w:eastAsia="ja-JP"/>
-              </w:rPr>
-              <w:t>m hiểu sơ bộ, đang tiến hành thử nghiệm.</w:t>
+              <w:t>Chương trình đã có thể chuyển giọng nói thành văn bản. Tiến hành đưa các lệnh cơ bản vào thực hiện.</w:t>
             </w:r>
           </w:p>
         </w:tc>
@@ -1452,6 +1436,259 @@
           <w:lang w:eastAsia="ja-JP"/>
         </w:rPr>
       </w:pPr>
+      <w:r>
+        <w:rPr>
+          <w:bCs/>
+          <w:szCs w:val="26"/>
+          <w:lang w:eastAsia="ja-JP"/>
+        </w:rPr>
+        <w:t>Một số hình ảnh chi tiết về sản phẩm:</w:t>
+      </w:r>
+    </w:p>
+    <w:p>
+      <w:pPr>
+        <w:spacing w:after="160" w:line="240" w:lineRule="auto"/>
+        <w:jc w:val="both"/>
+        <w:rPr>
+          <w:bCs/>
+          <w:i/>
+          <w:iCs/>
+          <w:szCs w:val="26"/>
+          <w:lang w:eastAsia="ja-JP"/>
+        </w:rPr>
+      </w:pPr>
+      <w:r>
+        <w:rPr>
+          <w:bCs/>
+          <w:i/>
+          <w:iCs/>
+          <w:szCs w:val="26"/>
+          <w:lang w:eastAsia="ja-JP"/>
+        </w:rPr>
+        <w:t>Code Microbit:</w:t>
+      </w:r>
+    </w:p>
+    <w:p>
+      <w:pPr>
+        <w:spacing w:after="160" w:line="240" w:lineRule="auto"/>
+        <w:jc w:val="center"/>
+        <w:rPr>
+          <w:bCs/>
+          <w:szCs w:val="26"/>
+          <w:lang w:eastAsia="ja-JP"/>
+        </w:rPr>
+      </w:pPr>
+      <w:r>
+        <w:rPr>
+          <w:bCs/>
+          <w:noProof/>
+          <w:szCs w:val="26"/>
+          <w:lang w:eastAsia="ja-JP"/>
+        </w:rPr>
+        <w:drawing>
+          <wp:inline distT="0" distB="0" distL="0" distR="0" wp14:anchorId="32BFCC70" wp14:editId="569B7E74">
+            <wp:extent cx="4945380" cy="2769148"/>
+            <wp:effectExtent l="0" t="0" r="7620" b="0"/>
+            <wp:docPr id="2" name="Picture 2"/>
+            <wp:cNvGraphicFramePr>
+              <a:graphicFrameLocks xmlns:a="http://schemas.openxmlformats.org/drawingml/2006/main" noChangeAspect="1"/>
+            </wp:cNvGraphicFramePr>
+            <a:graphic xmlns:a="http://schemas.openxmlformats.org/drawingml/2006/main">
+              <a:graphicData uri="http://schemas.openxmlformats.org/drawingml/2006/picture">
+                <pic:pic xmlns:pic="http://schemas.openxmlformats.org/drawingml/2006/picture">
+                  <pic:nvPicPr>
+                    <pic:cNvPr id="0" name="Picture 1"/>
+                    <pic:cNvPicPr>
+                      <a:picLocks noChangeAspect="1" noChangeArrowheads="1"/>
+                    </pic:cNvPicPr>
+                  </pic:nvPicPr>
+                  <pic:blipFill>
+                    <a:blip r:embed="rId6" cstate="print">
+                      <a:extLst>
+                        <a:ext uri="{28A0092B-C50C-407E-A947-70E740481C1C}">
+                          <a14:useLocalDpi xmlns:a14="http://schemas.microsoft.com/office/drawing/2010/main" val="0"/>
+                        </a:ext>
+                      </a:extLst>
+                    </a:blip>
+                    <a:srcRect/>
+                    <a:stretch>
+                      <a:fillRect/>
+                    </a:stretch>
+                  </pic:blipFill>
+                  <pic:spPr bwMode="auto">
+                    <a:xfrm>
+                      <a:off x="0" y="0"/>
+                      <a:ext cx="4956860" cy="2775576"/>
+                    </a:xfrm>
+                    <a:prstGeom prst="rect">
+                      <a:avLst/>
+                    </a:prstGeom>
+                    <a:noFill/>
+                    <a:ln>
+                      <a:noFill/>
+                    </a:ln>
+                  </pic:spPr>
+                </pic:pic>
+              </a:graphicData>
+            </a:graphic>
+          </wp:inline>
+        </w:drawing>
+      </w:r>
+    </w:p>
+    <w:p>
+      <w:pPr>
+        <w:spacing w:after="160" w:line="240" w:lineRule="auto"/>
+        <w:jc w:val="both"/>
+        <w:rPr>
+          <w:bCs/>
+          <w:i/>
+          <w:iCs/>
+          <w:szCs w:val="26"/>
+          <w:lang w:eastAsia="ja-JP"/>
+        </w:rPr>
+      </w:pPr>
+      <w:r>
+        <w:rPr>
+          <w:bCs/>
+          <w:i/>
+          <w:iCs/>
+          <w:szCs w:val="26"/>
+          <w:lang w:eastAsia="ja-JP"/>
+        </w:rPr>
+        <w:lastRenderedPageBreak/>
+        <w:t>Giao diện đăng nhập và phần hiển thị nhiệt độ trong Unity:</w:t>
+      </w:r>
+    </w:p>
+    <w:p>
+      <w:pPr>
+        <w:spacing w:after="160" w:line="240" w:lineRule="auto"/>
+        <w:jc w:val="center"/>
+        <w:rPr>
+          <w:bCs/>
+          <w:szCs w:val="26"/>
+          <w:lang w:eastAsia="ja-JP"/>
+        </w:rPr>
+      </w:pPr>
+      <w:r>
+        <w:rPr>
+          <w:bCs/>
+          <w:noProof/>
+          <w:szCs w:val="26"/>
+          <w:lang w:eastAsia="ja-JP"/>
+        </w:rPr>
+        <w:drawing>
+          <wp:inline distT="0" distB="0" distL="0" distR="0" wp14:anchorId="0FB7F452" wp14:editId="34323AA1">
+            <wp:extent cx="2293620" cy="4008120"/>
+            <wp:effectExtent l="0" t="0" r="0" b="0"/>
+            <wp:docPr id="3" name="Picture 3"/>
+            <wp:cNvGraphicFramePr>
+              <a:graphicFrameLocks xmlns:a="http://schemas.openxmlformats.org/drawingml/2006/main" noChangeAspect="1"/>
+            </wp:cNvGraphicFramePr>
+            <a:graphic xmlns:a="http://schemas.openxmlformats.org/drawingml/2006/main">
+              <a:graphicData uri="http://schemas.openxmlformats.org/drawingml/2006/picture">
+                <pic:pic xmlns:pic="http://schemas.openxmlformats.org/drawingml/2006/picture">
+                  <pic:nvPicPr>
+                    <pic:cNvPr id="0" name="Picture 2"/>
+                    <pic:cNvPicPr>
+                      <a:picLocks noChangeAspect="1" noChangeArrowheads="1"/>
+                    </pic:cNvPicPr>
+                  </pic:nvPicPr>
+                  <pic:blipFill>
+                    <a:blip r:embed="rId7">
+                      <a:extLst>
+                        <a:ext uri="{28A0092B-C50C-407E-A947-70E740481C1C}">
+                          <a14:useLocalDpi xmlns:a14="http://schemas.microsoft.com/office/drawing/2010/main" val="0"/>
+                        </a:ext>
+                      </a:extLst>
+                    </a:blip>
+                    <a:srcRect/>
+                    <a:stretch>
+                      <a:fillRect/>
+                    </a:stretch>
+                  </pic:blipFill>
+                  <pic:spPr bwMode="auto">
+                    <a:xfrm>
+                      <a:off x="0" y="0"/>
+                      <a:ext cx="2293620" cy="4008120"/>
+                    </a:xfrm>
+                    <a:prstGeom prst="rect">
+                      <a:avLst/>
+                    </a:prstGeom>
+                    <a:noFill/>
+                    <a:ln>
+                      <a:noFill/>
+                    </a:ln>
+                  </pic:spPr>
+                </pic:pic>
+              </a:graphicData>
+            </a:graphic>
+          </wp:inline>
+        </w:drawing>
+      </w:r>
+      <w:r>
+        <w:rPr>
+          <w:bCs/>
+          <w:szCs w:val="26"/>
+          <w:lang w:eastAsia="ja-JP"/>
+        </w:rPr>
+        <w:t xml:space="preserve">                                                            </w:t>
+      </w:r>
+      <w:r>
+        <w:rPr>
+          <w:bCs/>
+          <w:noProof/>
+          <w:szCs w:val="26"/>
+          <w:lang w:eastAsia="ja-JP"/>
+        </w:rPr>
+        <w:drawing>
+          <wp:inline distT="0" distB="0" distL="0" distR="0" wp14:anchorId="510A715B" wp14:editId="31C51FB6">
+            <wp:extent cx="2269795" cy="4002405"/>
+            <wp:effectExtent l="0" t="0" r="0" b="0"/>
+            <wp:docPr id="4" name="Picture 4"/>
+            <wp:cNvGraphicFramePr>
+              <a:graphicFrameLocks xmlns:a="http://schemas.openxmlformats.org/drawingml/2006/main" noChangeAspect="1"/>
+            </wp:cNvGraphicFramePr>
+            <a:graphic xmlns:a="http://schemas.openxmlformats.org/drawingml/2006/main">
+              <a:graphicData uri="http://schemas.openxmlformats.org/drawingml/2006/picture">
+                <pic:pic xmlns:pic="http://schemas.openxmlformats.org/drawingml/2006/picture">
+                  <pic:nvPicPr>
+                    <pic:cNvPr id="0" name="Picture 3"/>
+                    <pic:cNvPicPr>
+                      <a:picLocks noChangeAspect="1" noChangeArrowheads="1"/>
+                    </pic:cNvPicPr>
+                  </pic:nvPicPr>
+                  <pic:blipFill>
+                    <a:blip r:embed="rId8">
+                      <a:extLst>
+                        <a:ext uri="{28A0092B-C50C-407E-A947-70E740481C1C}">
+                          <a14:useLocalDpi xmlns:a14="http://schemas.microsoft.com/office/drawing/2010/main" val="0"/>
+                        </a:ext>
+                      </a:extLst>
+                    </a:blip>
+                    <a:srcRect/>
+                    <a:stretch>
+                      <a:fillRect/>
+                    </a:stretch>
+                  </pic:blipFill>
+                  <pic:spPr bwMode="auto">
+                    <a:xfrm>
+                      <a:off x="0" y="0"/>
+                      <a:ext cx="2275190" cy="4011918"/>
+                    </a:xfrm>
+                    <a:prstGeom prst="rect">
+                      <a:avLst/>
+                    </a:prstGeom>
+                    <a:noFill/>
+                    <a:ln>
+                      <a:noFill/>
+                    </a:ln>
+                  </pic:spPr>
+                </pic:pic>
+              </a:graphicData>
+            </a:graphic>
+          </wp:inline>
+        </w:drawing>
+      </w:r>
     </w:p>
     <w:p>
       <w:pPr>
@@ -1479,7 +1716,7 @@
           <w:szCs w:val="26"/>
           <w:lang w:eastAsia="ja-JP"/>
         </w:rPr>
-        <w:t>4</w:t>
+        <w:t>5</w:t>
       </w:r>
       <w:r>
         <w:rPr>
@@ -1503,7 +1740,7 @@
           <w:b w:val="0"/>
           <w:bCs/>
         </w:rPr>
-        <w:t>Hoàn thành thiết lập server Adafruit.</w:t>
+        <w:t>Microbit gửi được nhiệt độ thiết bị lên feed của adafruit.</w:t>
       </w:r>
     </w:p>
     <w:p>
@@ -1519,7 +1756,7 @@
           <w:b w:val="0"/>
           <w:bCs/>
         </w:rPr>
-        <w:t>Microbit gửi được dữ liệu lên server.</w:t>
+        <w:t>Hoàn thành thiết kế UI hệ thống, đồng bộ đăng nhập với phần chính để lấy access token nhằm truy cập server adafruit.</w:t>
       </w:r>
     </w:p>
     <w:p>
@@ -1535,7 +1772,7 @@
           <w:b w:val="0"/>
           <w:bCs/>
         </w:rPr>
-        <w:t>Ứng dụng đăng nhập được, tiến hành nhận dữ liệu từ server.</w:t>
+        <w:t>Tìm được cách để nhận dữ liệu từ server về.</w:t>
       </w:r>
     </w:p>
     <w:p>
@@ -1551,7 +1788,7 @@
           <w:b w:val="0"/>
           <w:bCs/>
         </w:rPr>
-        <w:t>Nghe và chuyển được thành văn bản.</w:t>
+        <w:t>Chương trình chuyển giọng nói nhận và thực hiện đúng các lệnh theo yêu cầu.</w:t>
       </w:r>
     </w:p>
     <w:sectPr>

</xml_diff>

<commit_message>
Add Auto system, UI set time turn off
</commit_message>
<xml_diff>
--- a/report week/Meeting_Week1_05_09_2021.docx
+++ b/report week/Meeting_Week1_05_09_2021.docx
@@ -1657,6 +1657,7 @@
     <w:p>
       <w:pPr>
         <w:spacing w:after="160" w:line="240" w:lineRule="auto"/>
+        <w:jc w:val="center"/>
         <w:rPr>
           <w:bCs/>
           <w:i/>
@@ -1676,10 +1677,10 @@
           <w:lang w:eastAsia="ja-JP"/>
         </w:rPr>
         <w:drawing>
-          <wp:inline distT="0" distB="0" distL="0" distR="0" wp14:anchorId="1F2629A1" wp14:editId="333C7A67">
-            <wp:extent cx="2241550" cy="3981450"/>
-            <wp:effectExtent l="0" t="0" r="6350" b="0"/>
-            <wp:docPr id="8" name="Picture 8"/>
+          <wp:inline distT="0" distB="0" distL="0" distR="0" wp14:anchorId="60AA1460" wp14:editId="4A6EC1FA">
+            <wp:extent cx="2247900" cy="4006850"/>
+            <wp:effectExtent l="0" t="0" r="0" b="0"/>
+            <wp:docPr id="2" name="Picture 2"/>
             <wp:cNvGraphicFramePr>
               <a:graphicFrameLocks xmlns:a="http://schemas.openxmlformats.org/drawingml/2006/main" noChangeAspect="1"/>
             </wp:cNvGraphicFramePr>
@@ -1687,7 +1688,7 @@
               <a:graphicData uri="http://schemas.openxmlformats.org/drawingml/2006/picture">
                 <pic:pic xmlns:pic="http://schemas.openxmlformats.org/drawingml/2006/picture">
                   <pic:nvPicPr>
-                    <pic:cNvPr id="0" name="Picture 4"/>
+                    <pic:cNvPr id="0" name="Picture 1"/>
                     <pic:cNvPicPr>
                       <a:picLocks noChangeAspect="1" noChangeArrowheads="1"/>
                     </pic:cNvPicPr>
@@ -1708,7 +1709,7 @@
                   <pic:spPr bwMode="auto">
                     <a:xfrm>
                       <a:off x="0" y="0"/>
-                      <a:ext cx="2241550" cy="3981450"/>
+                      <a:ext cx="2247900" cy="4006850"/>
                     </a:xfrm>
                     <a:prstGeom prst="rect">
                       <a:avLst/>
@@ -1733,11 +1734,22 @@
           <w:szCs w:val="26"/>
           <w:lang w:eastAsia="ja-JP"/>
         </w:rPr>
+        <w:t xml:space="preserve">          </w:t>
+      </w:r>
+      <w:r>
+        <w:rPr>
+          <w:bCs/>
+          <w:i/>
+          <w:iCs/>
+          <w:noProof/>
+          <w:szCs w:val="26"/>
+          <w:lang w:eastAsia="ja-JP"/>
+        </w:rPr>
         <w:drawing>
-          <wp:inline distT="0" distB="0" distL="0" distR="0" wp14:anchorId="170F6B81" wp14:editId="4C3AC134">
-            <wp:extent cx="2235200" cy="4000500"/>
-            <wp:effectExtent l="0" t="0" r="0" b="0"/>
-            <wp:docPr id="7" name="Picture 7"/>
+          <wp:inline distT="0" distB="0" distL="0" distR="0" wp14:anchorId="18DF47ED" wp14:editId="375C9F00">
+            <wp:extent cx="2247900" cy="3994150"/>
+            <wp:effectExtent l="0" t="0" r="0" b="6350"/>
+            <wp:docPr id="3" name="Picture 3"/>
             <wp:cNvGraphicFramePr>
               <a:graphicFrameLocks xmlns:a="http://schemas.openxmlformats.org/drawingml/2006/main" noChangeAspect="1"/>
             </wp:cNvGraphicFramePr>
@@ -1745,7 +1757,7 @@
               <a:graphicData uri="http://schemas.openxmlformats.org/drawingml/2006/picture">
                 <pic:pic xmlns:pic="http://schemas.openxmlformats.org/drawingml/2006/picture">
                   <pic:nvPicPr>
-                    <pic:cNvPr id="0" name="Picture 3"/>
+                    <pic:cNvPr id="0" name="Picture 2"/>
                     <pic:cNvPicPr>
                       <a:picLocks noChangeAspect="1" noChangeArrowheads="1"/>
                     </pic:cNvPicPr>
@@ -1766,7 +1778,76 @@
                   <pic:spPr bwMode="auto">
                     <a:xfrm>
                       <a:off x="0" y="0"/>
-                      <a:ext cx="2235200" cy="4000500"/>
+                      <a:ext cx="2247900" cy="3994150"/>
+                    </a:xfrm>
+                    <a:prstGeom prst="rect">
+                      <a:avLst/>
+                    </a:prstGeom>
+                    <a:noFill/>
+                    <a:ln>
+                      <a:noFill/>
+                    </a:ln>
+                  </pic:spPr>
+                </pic:pic>
+              </a:graphicData>
+            </a:graphic>
+          </wp:inline>
+        </w:drawing>
+      </w:r>
+      <w:r>
+        <w:rPr>
+          <w:bCs/>
+          <w:i/>
+          <w:iCs/>
+          <w:noProof/>
+          <w:szCs w:val="26"/>
+          <w:lang w:eastAsia="ja-JP"/>
+        </w:rPr>
+        <w:t xml:space="preserve">          </w:t>
+      </w:r>
+      <w:r>
+        <w:rPr>
+          <w:bCs/>
+          <w:i/>
+          <w:iCs/>
+          <w:noProof/>
+          <w:szCs w:val="26"/>
+          <w:lang w:eastAsia="ja-JP"/>
+        </w:rPr>
+        <w:drawing>
+          <wp:inline distT="0" distB="0" distL="0" distR="0" wp14:anchorId="30042825" wp14:editId="49BD63A6">
+            <wp:extent cx="2247900" cy="3981450"/>
+            <wp:effectExtent l="0" t="0" r="0" b="0"/>
+            <wp:docPr id="4" name="Picture 4"/>
+            <wp:cNvGraphicFramePr>
+              <a:graphicFrameLocks xmlns:a="http://schemas.openxmlformats.org/drawingml/2006/main" noChangeAspect="1"/>
+            </wp:cNvGraphicFramePr>
+            <a:graphic xmlns:a="http://schemas.openxmlformats.org/drawingml/2006/main">
+              <a:graphicData uri="http://schemas.openxmlformats.org/drawingml/2006/picture">
+                <pic:pic xmlns:pic="http://schemas.openxmlformats.org/drawingml/2006/picture">
+                  <pic:nvPicPr>
+                    <pic:cNvPr id="0" name="Picture 3"/>
+                    <pic:cNvPicPr>
+                      <a:picLocks noChangeAspect="1" noChangeArrowheads="1"/>
+                    </pic:cNvPicPr>
+                  </pic:nvPicPr>
+                  <pic:blipFill>
+                    <a:blip r:embed="rId10">
+                      <a:extLst>
+                        <a:ext uri="{28A0092B-C50C-407E-A947-70E740481C1C}">
+                          <a14:useLocalDpi xmlns:a14="http://schemas.microsoft.com/office/drawing/2010/main" val="0"/>
+                        </a:ext>
+                      </a:extLst>
+                    </a:blip>
+                    <a:srcRect/>
+                    <a:stretch>
+                      <a:fillRect/>
+                    </a:stretch>
+                  </pic:blipFill>
+                  <pic:spPr bwMode="auto">
+                    <a:xfrm>
+                      <a:off x="0" y="0"/>
+                      <a:ext cx="2247900" cy="3981450"/>
                     </a:xfrm>
                     <a:prstGeom prst="rect">
                       <a:avLst/>

</xml_diff>

<commit_message>
Add speech system (not complete)
</commit_message>
<xml_diff>
--- a/report week/Meeting_Week1_05_09_2021.docx
+++ b/report week/Meeting_Week1_05_09_2021.docx
@@ -389,7 +389,7 @@
           <w:szCs w:val="26"/>
           <w:lang w:eastAsia="ja-JP"/>
         </w:rPr>
-        <w:t>6</w:t>
+        <w:t>7</w:t>
       </w:r>
     </w:p>
     <w:p>
@@ -463,7 +463,7 @@
           <w:szCs w:val="26"/>
           <w:lang w:eastAsia="ja-JP"/>
         </w:rPr>
-        <w:t>Tự động bật, tắt đèn, quạt, máy sưởi.</w:t>
+        <w:t>Tự động bật, tắt đèn, quạt.</w:t>
       </w:r>
     </w:p>
     <w:p>
@@ -882,7 +882,15 @@
                 <w:szCs w:val="24"/>
                 <w:lang w:eastAsia="ja-JP"/>
               </w:rPr>
-              <w:t>Đã hoàn thành ứng dụng. Chưa thể nhận dữ liệu.</w:t>
+              <w:t xml:space="preserve">Đã hoàn thành </w:t>
+            </w:r>
+            <w:r>
+              <w:rPr>
+                <w:b w:val="0"/>
+                <w:szCs w:val="24"/>
+                <w:lang w:eastAsia="ja-JP"/>
+              </w:rPr>
+              <w:t>các yêu cầu cơ bản của ứng dụng.</w:t>
             </w:r>
           </w:p>
         </w:tc>
@@ -1466,54 +1474,44 @@
           <w:szCs w:val="26"/>
           <w:lang w:eastAsia="ja-JP"/>
         </w:rPr>
-        <w:t>Một số hình ảnh chi tiết về sản phẩm:</w:t>
-      </w:r>
-    </w:p>
-    <w:p>
-      <w:pPr>
+        <w:t>Tiến độ hiện tại:</w:t>
+      </w:r>
+    </w:p>
+    <w:p>
+      <w:pPr>
+        <w:pStyle w:val="ListParagraph"/>
+        <w:numPr>
+          <w:ilvl w:val="0"/>
+          <w:numId w:val="3"/>
+        </w:numPr>
         <w:spacing w:after="160" w:line="240" w:lineRule="auto"/>
         <w:jc w:val="both"/>
         <w:rPr>
           <w:bCs/>
-          <w:i/>
-          <w:iCs/>
-          <w:szCs w:val="26"/>
-          <w:lang w:eastAsia="ja-JP"/>
-        </w:rPr>
-      </w:pPr>
-      <w:r>
-        <w:rPr>
-          <w:bCs/>
-          <w:i/>
-          <w:iCs/>
-          <w:szCs w:val="26"/>
-          <w:lang w:eastAsia="ja-JP"/>
-        </w:rPr>
-        <w:t>Code Microbit:</w:t>
-      </w:r>
-    </w:p>
-    <w:p>
-      <w:pPr>
-        <w:spacing w:after="160" w:line="240" w:lineRule="auto"/>
-        <w:jc w:val="center"/>
-        <w:rPr>
-          <w:bCs/>
-          <w:szCs w:val="26"/>
-          <w:lang w:eastAsia="ja-JP"/>
-        </w:rPr>
-      </w:pPr>
-      <w:r>
-        <w:rPr>
-          <w:bCs/>
+          <w:szCs w:val="26"/>
+          <w:lang w:eastAsia="ja-JP"/>
+        </w:rPr>
+      </w:pPr>
+      <w:r>
+        <w:rPr>
+          <w:b w:val="0"/>
           <w:noProof/>
           <w:szCs w:val="26"/>
           <w:lang w:eastAsia="ja-JP"/>
         </w:rPr>
         <w:drawing>
-          <wp:inline distT="0" distB="0" distL="0" distR="0" wp14:anchorId="413B7F8D" wp14:editId="2B4DF363">
-            <wp:extent cx="6868783" cy="3191933"/>
-            <wp:effectExtent l="0" t="0" r="8890" b="8890"/>
-            <wp:docPr id="7" name="Picture 7"/>
+          <wp:anchor distT="0" distB="0" distL="114300" distR="114300" simplePos="0" relativeHeight="251658240" behindDoc="0" locked="0" layoutInCell="1" allowOverlap="1" wp14:anchorId="0602545A" wp14:editId="09A60C3B">
+            <wp:simplePos x="0" y="0"/>
+            <wp:positionH relativeFrom="margin">
+              <wp:align>right</wp:align>
+            </wp:positionH>
+            <wp:positionV relativeFrom="paragraph">
+              <wp:posOffset>59690</wp:posOffset>
+            </wp:positionV>
+            <wp:extent cx="2836334" cy="2127250"/>
+            <wp:effectExtent l="0" t="0" r="2540" b="6350"/>
+            <wp:wrapSquare wrapText="bothSides"/>
+            <wp:docPr id="8" name="Picture 8"/>
             <wp:cNvGraphicFramePr>
               <a:graphicFrameLocks xmlns:a="http://schemas.openxmlformats.org/drawingml/2006/main" noChangeAspect="1"/>
             </wp:cNvGraphicFramePr>
@@ -1527,7 +1525,7 @@
                     </pic:cNvPicPr>
                   </pic:nvPicPr>
                   <pic:blipFill>
-                    <a:blip r:embed="rId6">
+                    <a:blip r:embed="rId6" cstate="print">
                       <a:extLst>
                         <a:ext uri="{28A0092B-C50C-407E-A947-70E740481C1C}">
                           <a14:useLocalDpi xmlns:a14="http://schemas.microsoft.com/office/drawing/2010/main" val="0"/>
@@ -1542,7 +1540,7 @@
                   <pic:spPr bwMode="auto">
                     <a:xfrm>
                       <a:off x="0" y="0"/>
-                      <a:ext cx="6906909" cy="3209650"/>
+                      <a:ext cx="2836334" cy="2127250"/>
                     </a:xfrm>
                     <a:prstGeom prst="rect">
                       <a:avLst/>
@@ -1555,398 +1553,22 @@
                 </pic:pic>
               </a:graphicData>
             </a:graphic>
-          </wp:inline>
+            <wp14:sizeRelH relativeFrom="page">
+              <wp14:pctWidth>0</wp14:pctWidth>
+            </wp14:sizeRelH>
+            <wp14:sizeRelV relativeFrom="page">
+              <wp14:pctHeight>0</wp14:pctHeight>
+            </wp14:sizeRelV>
+          </wp:anchor>
         </w:drawing>
       </w:r>
-    </w:p>
-    <w:p>
-      <w:pPr>
-        <w:spacing w:after="160" w:line="240" w:lineRule="auto"/>
-        <w:rPr>
-          <w:bCs/>
-          <w:i/>
-          <w:iCs/>
-          <w:szCs w:val="26"/>
-          <w:lang w:eastAsia="ja-JP"/>
-        </w:rPr>
-      </w:pPr>
-      <w:r>
-        <w:rPr>
-          <w:bCs/>
-          <w:i/>
-          <w:iCs/>
-          <w:szCs w:val="26"/>
-          <w:lang w:eastAsia="ja-JP"/>
-        </w:rPr>
-        <w:lastRenderedPageBreak/>
-        <w:t>UI ứng dụng:</w:t>
-      </w:r>
-    </w:p>
-    <w:p>
-      <w:pPr>
-        <w:spacing w:after="160" w:line="240" w:lineRule="auto"/>
-        <w:jc w:val="center"/>
-        <w:rPr>
-          <w:bCs/>
-          <w:i/>
-          <w:iCs/>
-          <w:noProof/>
-          <w:szCs w:val="26"/>
-          <w:lang w:eastAsia="ja-JP"/>
-        </w:rPr>
-      </w:pPr>
-      <w:r>
-        <w:rPr>
-          <w:bCs/>
-          <w:i/>
-          <w:iCs/>
-          <w:noProof/>
-          <w:szCs w:val="26"/>
-          <w:lang w:eastAsia="ja-JP"/>
-        </w:rPr>
-        <w:drawing>
-          <wp:inline distT="0" distB="0" distL="0" distR="0" wp14:anchorId="7507E7A8" wp14:editId="024B8E79">
-            <wp:extent cx="1644650" cy="2928449"/>
-            <wp:effectExtent l="0" t="0" r="0" b="5715"/>
-            <wp:docPr id="5" name="Picture 5"/>
-            <wp:cNvGraphicFramePr>
-              <a:graphicFrameLocks xmlns:a="http://schemas.openxmlformats.org/drawingml/2006/main" noChangeAspect="1"/>
-            </wp:cNvGraphicFramePr>
-            <a:graphic xmlns:a="http://schemas.openxmlformats.org/drawingml/2006/main">
-              <a:graphicData uri="http://schemas.openxmlformats.org/drawingml/2006/picture">
-                <pic:pic xmlns:pic="http://schemas.openxmlformats.org/drawingml/2006/picture">
-                  <pic:nvPicPr>
-                    <pic:cNvPr id="0" name="Picture 1"/>
-                    <pic:cNvPicPr>
-                      <a:picLocks noChangeAspect="1" noChangeArrowheads="1"/>
-                    </pic:cNvPicPr>
-                  </pic:nvPicPr>
-                  <pic:blipFill>
-                    <a:blip r:embed="rId7">
-                      <a:extLst>
-                        <a:ext uri="{28A0092B-C50C-407E-A947-70E740481C1C}">
-                          <a14:useLocalDpi xmlns:a14="http://schemas.microsoft.com/office/drawing/2010/main" val="0"/>
-                        </a:ext>
-                      </a:extLst>
-                    </a:blip>
-                    <a:srcRect/>
-                    <a:stretch>
-                      <a:fillRect/>
-                    </a:stretch>
-                  </pic:blipFill>
-                  <pic:spPr bwMode="auto">
-                    <a:xfrm>
-                      <a:off x="0" y="0"/>
-                      <a:ext cx="1663451" cy="2961926"/>
-                    </a:xfrm>
-                    <a:prstGeom prst="rect">
-                      <a:avLst/>
-                    </a:prstGeom>
-                    <a:noFill/>
-                    <a:ln>
-                      <a:noFill/>
-                    </a:ln>
-                  </pic:spPr>
-                </pic:pic>
-              </a:graphicData>
-            </a:graphic>
-          </wp:inline>
-        </w:drawing>
-      </w:r>
-      <w:r>
-        <w:rPr>
-          <w:bCs/>
-          <w:i/>
-          <w:iCs/>
-          <w:noProof/>
-          <w:szCs w:val="26"/>
-          <w:lang w:eastAsia="ja-JP"/>
-        </w:rPr>
-        <w:t xml:space="preserve"> </w:t>
-      </w:r>
-      <w:r>
-        <w:rPr>
-          <w:bCs/>
-          <w:i/>
-          <w:iCs/>
-          <w:noProof/>
-          <w:szCs w:val="26"/>
-          <w:lang w:eastAsia="ja-JP"/>
-        </w:rPr>
-        <w:drawing>
-          <wp:inline distT="0" distB="0" distL="0" distR="0" wp14:anchorId="47FA7011" wp14:editId="7ECAD5EF">
-            <wp:extent cx="1645603" cy="2948079"/>
-            <wp:effectExtent l="0" t="0" r="0" b="5080"/>
-            <wp:docPr id="6" name="Picture 6"/>
-            <wp:cNvGraphicFramePr>
-              <a:graphicFrameLocks xmlns:a="http://schemas.openxmlformats.org/drawingml/2006/main" noChangeAspect="1"/>
-            </wp:cNvGraphicFramePr>
-            <a:graphic xmlns:a="http://schemas.openxmlformats.org/drawingml/2006/main">
-              <a:graphicData uri="http://schemas.openxmlformats.org/drawingml/2006/picture">
-                <pic:pic xmlns:pic="http://schemas.openxmlformats.org/drawingml/2006/picture">
-                  <pic:nvPicPr>
-                    <pic:cNvPr id="0" name="Picture 2"/>
-                    <pic:cNvPicPr>
-                      <a:picLocks noChangeAspect="1" noChangeArrowheads="1"/>
-                    </pic:cNvPicPr>
-                  </pic:nvPicPr>
-                  <pic:blipFill>
-                    <a:blip r:embed="rId8">
-                      <a:extLst>
-                        <a:ext uri="{28A0092B-C50C-407E-A947-70E740481C1C}">
-                          <a14:useLocalDpi xmlns:a14="http://schemas.microsoft.com/office/drawing/2010/main" val="0"/>
-                        </a:ext>
-                      </a:extLst>
-                    </a:blip>
-                    <a:srcRect/>
-                    <a:stretch>
-                      <a:fillRect/>
-                    </a:stretch>
-                  </pic:blipFill>
-                  <pic:spPr bwMode="auto">
-                    <a:xfrm>
-                      <a:off x="0" y="0"/>
-                      <a:ext cx="1670247" cy="2992228"/>
-                    </a:xfrm>
-                    <a:prstGeom prst="rect">
-                      <a:avLst/>
-                    </a:prstGeom>
-                    <a:noFill/>
-                    <a:ln>
-                      <a:noFill/>
-                    </a:ln>
-                  </pic:spPr>
-                </pic:pic>
-              </a:graphicData>
-            </a:graphic>
-          </wp:inline>
-        </w:drawing>
-      </w:r>
-      <w:r>
-        <w:rPr>
-          <w:bCs/>
-          <w:i/>
-          <w:iCs/>
-          <w:noProof/>
-          <w:szCs w:val="26"/>
-          <w:lang w:eastAsia="ja-JP"/>
-        </w:rPr>
-        <w:t xml:space="preserve"> </w:t>
-      </w:r>
-      <w:r>
-        <w:rPr>
-          <w:bCs/>
-          <w:i/>
-          <w:iCs/>
-          <w:noProof/>
-          <w:szCs w:val="26"/>
-          <w:lang w:eastAsia="ja-JP"/>
-        </w:rPr>
-        <w:drawing>
-          <wp:inline distT="0" distB="0" distL="0" distR="0" wp14:anchorId="60AA1460" wp14:editId="78ED00EC">
-            <wp:extent cx="1643063" cy="2928737"/>
-            <wp:effectExtent l="0" t="0" r="0" b="5080"/>
-            <wp:docPr id="2" name="Picture 2"/>
-            <wp:cNvGraphicFramePr>
-              <a:graphicFrameLocks xmlns:a="http://schemas.openxmlformats.org/drawingml/2006/main" noChangeAspect="1"/>
-            </wp:cNvGraphicFramePr>
-            <a:graphic xmlns:a="http://schemas.openxmlformats.org/drawingml/2006/main">
-              <a:graphicData uri="http://schemas.openxmlformats.org/drawingml/2006/picture">
-                <pic:pic xmlns:pic="http://schemas.openxmlformats.org/drawingml/2006/picture">
-                  <pic:nvPicPr>
-                    <pic:cNvPr id="0" name="Picture 1"/>
-                    <pic:cNvPicPr>
-                      <a:picLocks noChangeAspect="1" noChangeArrowheads="1"/>
-                    </pic:cNvPicPr>
-                  </pic:nvPicPr>
-                  <pic:blipFill>
-                    <a:blip r:embed="rId9">
-                      <a:extLst>
-                        <a:ext uri="{28A0092B-C50C-407E-A947-70E740481C1C}">
-                          <a14:useLocalDpi xmlns:a14="http://schemas.microsoft.com/office/drawing/2010/main" val="0"/>
-                        </a:ext>
-                      </a:extLst>
-                    </a:blip>
-                    <a:srcRect/>
-                    <a:stretch>
-                      <a:fillRect/>
-                    </a:stretch>
-                  </pic:blipFill>
-                  <pic:spPr bwMode="auto">
-                    <a:xfrm>
-                      <a:off x="0" y="0"/>
-                      <a:ext cx="1656620" cy="2952901"/>
-                    </a:xfrm>
-                    <a:prstGeom prst="rect">
-                      <a:avLst/>
-                    </a:prstGeom>
-                    <a:noFill/>
-                    <a:ln>
-                      <a:noFill/>
-                    </a:ln>
-                  </pic:spPr>
-                </pic:pic>
-              </a:graphicData>
-            </a:graphic>
-          </wp:inline>
-        </w:drawing>
-      </w:r>
-      <w:r>
-        <w:rPr>
-          <w:bCs/>
-          <w:i/>
-          <w:iCs/>
-          <w:noProof/>
-          <w:szCs w:val="26"/>
-          <w:lang w:eastAsia="ja-JP"/>
-        </w:rPr>
-        <w:t xml:space="preserve"> </w:t>
-      </w:r>
-      <w:r>
-        <w:rPr>
-          <w:bCs/>
-          <w:i/>
-          <w:iCs/>
-          <w:noProof/>
-          <w:szCs w:val="26"/>
-          <w:lang w:eastAsia="ja-JP"/>
-        </w:rPr>
-        <w:drawing>
-          <wp:inline distT="0" distB="0" distL="0" distR="0" wp14:anchorId="18DF47ED" wp14:editId="09CA1476">
-            <wp:extent cx="1655762" cy="2942020"/>
-            <wp:effectExtent l="0" t="0" r="1905" b="0"/>
-            <wp:docPr id="3" name="Picture 3"/>
-            <wp:cNvGraphicFramePr>
-              <a:graphicFrameLocks xmlns:a="http://schemas.openxmlformats.org/drawingml/2006/main" noChangeAspect="1"/>
-            </wp:cNvGraphicFramePr>
-            <a:graphic xmlns:a="http://schemas.openxmlformats.org/drawingml/2006/main">
-              <a:graphicData uri="http://schemas.openxmlformats.org/drawingml/2006/picture">
-                <pic:pic xmlns:pic="http://schemas.openxmlformats.org/drawingml/2006/picture">
-                  <pic:nvPicPr>
-                    <pic:cNvPr id="0" name="Picture 2"/>
-                    <pic:cNvPicPr>
-                      <a:picLocks noChangeAspect="1" noChangeArrowheads="1"/>
-                    </pic:cNvPicPr>
-                  </pic:nvPicPr>
-                  <pic:blipFill>
-                    <a:blip r:embed="rId10">
-                      <a:extLst>
-                        <a:ext uri="{28A0092B-C50C-407E-A947-70E740481C1C}">
-                          <a14:useLocalDpi xmlns:a14="http://schemas.microsoft.com/office/drawing/2010/main" val="0"/>
-                        </a:ext>
-                      </a:extLst>
-                    </a:blip>
-                    <a:srcRect/>
-                    <a:stretch>
-                      <a:fillRect/>
-                    </a:stretch>
-                  </pic:blipFill>
-                  <pic:spPr bwMode="auto">
-                    <a:xfrm>
-                      <a:off x="0" y="0"/>
-                      <a:ext cx="1671419" cy="2969840"/>
-                    </a:xfrm>
-                    <a:prstGeom prst="rect">
-                      <a:avLst/>
-                    </a:prstGeom>
-                    <a:noFill/>
-                    <a:ln>
-                      <a:noFill/>
-                    </a:ln>
-                  </pic:spPr>
-                </pic:pic>
-              </a:graphicData>
-            </a:graphic>
-          </wp:inline>
-        </w:drawing>
-      </w:r>
-      <w:r>
-        <w:rPr>
-          <w:bCs/>
-          <w:i/>
-          <w:iCs/>
-          <w:noProof/>
-          <w:szCs w:val="26"/>
-          <w:lang w:eastAsia="ja-JP"/>
-        </w:rPr>
-        <w:t xml:space="preserve"> </w:t>
-      </w:r>
-      <w:r>
-        <w:rPr>
-          <w:bCs/>
-          <w:i/>
-          <w:iCs/>
-          <w:noProof/>
-          <w:szCs w:val="26"/>
-          <w:lang w:eastAsia="ja-JP"/>
-        </w:rPr>
-        <w:drawing>
-          <wp:inline distT="0" distB="0" distL="0" distR="0" wp14:anchorId="30042825" wp14:editId="06535B46">
-            <wp:extent cx="1652309" cy="2926548"/>
-            <wp:effectExtent l="0" t="0" r="5080" b="7620"/>
-            <wp:docPr id="4" name="Picture 4"/>
-            <wp:cNvGraphicFramePr>
-              <a:graphicFrameLocks xmlns:a="http://schemas.openxmlformats.org/drawingml/2006/main" noChangeAspect="1"/>
-            </wp:cNvGraphicFramePr>
-            <a:graphic xmlns:a="http://schemas.openxmlformats.org/drawingml/2006/main">
-              <a:graphicData uri="http://schemas.openxmlformats.org/drawingml/2006/picture">
-                <pic:pic xmlns:pic="http://schemas.openxmlformats.org/drawingml/2006/picture">
-                  <pic:nvPicPr>
-                    <pic:cNvPr id="0" name="Picture 3"/>
-                    <pic:cNvPicPr>
-                      <a:picLocks noChangeAspect="1" noChangeArrowheads="1"/>
-                    </pic:cNvPicPr>
-                  </pic:nvPicPr>
-                  <pic:blipFill>
-                    <a:blip r:embed="rId11">
-                      <a:extLst>
-                        <a:ext uri="{28A0092B-C50C-407E-A947-70E740481C1C}">
-                          <a14:useLocalDpi xmlns:a14="http://schemas.microsoft.com/office/drawing/2010/main" val="0"/>
-                        </a:ext>
-                      </a:extLst>
-                    </a:blip>
-                    <a:srcRect/>
-                    <a:stretch>
-                      <a:fillRect/>
-                    </a:stretch>
-                  </pic:blipFill>
-                  <pic:spPr bwMode="auto">
-                    <a:xfrm>
-                      <a:off x="0" y="0"/>
-                      <a:ext cx="1666119" cy="2951008"/>
-                    </a:xfrm>
-                    <a:prstGeom prst="rect">
-                      <a:avLst/>
-                    </a:prstGeom>
-                    <a:noFill/>
-                    <a:ln>
-                      <a:noFill/>
-                    </a:ln>
-                  </pic:spPr>
-                </pic:pic>
-              </a:graphicData>
-            </a:graphic>
-          </wp:inline>
-        </w:drawing>
-      </w:r>
-    </w:p>
-    <w:p>
-      <w:pPr>
-        <w:spacing w:after="160" w:line="240" w:lineRule="auto"/>
-        <w:jc w:val="both"/>
-        <w:rPr>
-          <w:bCs/>
-          <w:szCs w:val="26"/>
-          <w:lang w:eastAsia="ja-JP"/>
-        </w:rPr>
-      </w:pPr>
-      <w:r>
-        <w:rPr>
-          <w:bCs/>
-          <w:szCs w:val="26"/>
-          <w:lang w:eastAsia="ja-JP"/>
-        </w:rPr>
-        <w:t>Tiến độ hiện tại:</w:t>
+      <w:r>
+        <w:rPr>
+          <w:b w:val="0"/>
+          <w:szCs w:val="26"/>
+          <w:lang w:eastAsia="ja-JP"/>
+        </w:rPr>
+        <w:t>Ứng dụng đã có thể gửi và nhận dữ liệu.</w:t>
       </w:r>
     </w:p>
     <w:p>
@@ -1970,7 +1592,7 @@
           <w:szCs w:val="26"/>
           <w:lang w:eastAsia="ja-JP"/>
         </w:rPr>
-        <w:t>Ở phía thiết bị, đã cơ bản hoàn thành code gửi nhận từ microbit lên server. Sẽ tiến hành thử trên thiết bị thực tế.</w:t>
+        <w:t>Microbit đã có thể gửi và nhận dữ liệu.</w:t>
       </w:r>
     </w:p>
     <w:p>
@@ -1994,23 +1616,34 @@
           <w:szCs w:val="26"/>
           <w:lang w:eastAsia="ja-JP"/>
         </w:rPr>
-        <w:t>Ở phía ứng dụng, cấu trúc cơ bản của ứng dụng đã hoàn thành. Chỉ còn tìm cách để gửi và nhận dữ liệu với server là cơ bản có thể sử dụng ứng dụng.</w:t>
-      </w:r>
-      <w:r>
-        <w:rPr>
-          <w:b w:val="0"/>
-          <w:szCs w:val="26"/>
-          <w:lang w:eastAsia="ja-JP"/>
-        </w:rPr>
-        <w:t xml:space="preserve"> </w:t>
-      </w:r>
-      <w:r>
-        <w:rPr>
-          <w:b w:val="0"/>
-          <w:szCs w:val="26"/>
-          <w:lang w:eastAsia="ja-JP"/>
-        </w:rPr>
-        <w:t>Chưa tích hợp AI phân tích thời gian tự động tắt đèn theo thói quen.</w:t>
+        <w:t>Hệ thống nghe + nói đã hoạt động.</w:t>
+      </w:r>
+    </w:p>
+    <w:p>
+      <w:pPr>
+        <w:spacing w:after="160" w:line="240" w:lineRule="auto"/>
+        <w:jc w:val="both"/>
+        <w:rPr>
+          <w:bCs/>
+          <w:szCs w:val="26"/>
+          <w:lang w:eastAsia="ja-JP"/>
+        </w:rPr>
+      </w:pPr>
+      <w:r>
+        <w:rPr>
+          <w:bCs/>
+          <w:szCs w:val="26"/>
+          <w:lang w:eastAsia="ja-JP"/>
+        </w:rPr>
+        <w:t xml:space="preserve">Thử nghiệm thực tế: </w:t>
+      </w:r>
+      <w:r>
+        <w:rPr>
+          <w:b w:val="0"/>
+          <w:szCs w:val="26"/>
+          <w:lang w:eastAsia="ja-JP"/>
+        </w:rPr>
+        <w:t>Trong tuần vừa qua, nhóm đã tiến hành thử nghiệm trên thiết bị thật.  Kết quả:</w:t>
       </w:r>
     </w:p>
     <w:p>
@@ -2023,37 +1656,28 @@
         <w:spacing w:after="160" w:line="240" w:lineRule="auto"/>
         <w:jc w:val="both"/>
         <w:rPr>
-          <w:bCs/>
-          <w:szCs w:val="26"/>
-          <w:lang w:eastAsia="ja-JP"/>
-        </w:rPr>
-      </w:pPr>
-      <w:r>
-        <w:rPr>
-          <w:b w:val="0"/>
-          <w:szCs w:val="26"/>
-          <w:lang w:eastAsia="ja-JP"/>
-        </w:rPr>
-        <w:t>Hệ thống nhận lệnh bằng giọng nói và trả lời đã hoàn thành nhưng chưa thể tích hợp vào ứng dụng do sự khác biệt về cấu trúc của C# trong Unity.</w:t>
-      </w:r>
-    </w:p>
-    <w:p>
-      <w:pPr>
-        <w:spacing w:after="160" w:line="240" w:lineRule="auto"/>
-        <w:jc w:val="both"/>
-        <w:rPr>
-          <w:bCs/>
-          <w:szCs w:val="26"/>
-          <w:lang w:eastAsia="ja-JP"/>
-        </w:rPr>
-      </w:pPr>
-      <w:r>
-        <w:rPr>
-          <w:bCs/>
-          <w:szCs w:val="26"/>
-          <w:lang w:eastAsia="ja-JP"/>
-        </w:rPr>
-        <w:t>Vấn đề:</w:t>
+          <w:b w:val="0"/>
+          <w:szCs w:val="26"/>
+          <w:lang w:eastAsia="ja-JP"/>
+        </w:rPr>
+      </w:pPr>
+      <w:r>
+        <w:rPr>
+          <w:b w:val="0"/>
+          <w:i/>
+          <w:iCs/>
+          <w:szCs w:val="26"/>
+          <w:lang w:eastAsia="ja-JP"/>
+        </w:rPr>
+        <w:t>Ứng dụng:</w:t>
+      </w:r>
+      <w:r>
+        <w:rPr>
+          <w:b w:val="0"/>
+          <w:szCs w:val="26"/>
+          <w:lang w:eastAsia="ja-JP"/>
+        </w:rPr>
+        <w:t xml:space="preserve"> Thành công nhận nhiệt độ và trạng thái các nút bấm từ server. Thành công gửi dữ liệu bật tắt nút bấm lên server.</w:t>
       </w:r>
     </w:p>
     <w:p>
@@ -2074,10 +1698,20 @@
       <w:r>
         <w:rPr>
           <w:b w:val="0"/>
-          <w:szCs w:val="26"/>
-          <w:lang w:eastAsia="ja-JP"/>
-        </w:rPr>
-        <w:t>Nhóm vẫn chưa tìm được cách nhận dữ liệu từ Adafruit về, code hoạt động được trên server test nhưng không thể hoạt động được trên Adafruit.</w:t>
+          <w:i/>
+          <w:iCs/>
+          <w:szCs w:val="26"/>
+          <w:lang w:eastAsia="ja-JP"/>
+        </w:rPr>
+        <w:t>Thiết bị:</w:t>
+      </w:r>
+      <w:r>
+        <w:rPr>
+          <w:b w:val="0"/>
+          <w:szCs w:val="26"/>
+          <w:lang w:eastAsia="ja-JP"/>
+        </w:rPr>
+        <w:t xml:space="preserve"> Thành công gửi và nhận tất cả dữ liệu lên server.</w:t>
       </w:r>
     </w:p>
     <w:p>
@@ -2090,18 +1724,28 @@
         <w:spacing w:after="160" w:line="240" w:lineRule="auto"/>
         <w:jc w:val="both"/>
         <w:rPr>
-          <w:b w:val="0"/>
-          <w:szCs w:val="26"/>
-          <w:lang w:eastAsia="ja-JP"/>
-        </w:rPr>
-      </w:pPr>
-      <w:r>
-        <w:rPr>
-          <w:b w:val="0"/>
-          <w:szCs w:val="26"/>
-          <w:lang w:eastAsia="ja-JP"/>
-        </w:rPr>
-        <w:t>Trong Adafruit, active key sẽ tự động thay đổi sau một khoảng thời gian. Nếu user không cập nhật sẽ không thể truy cập, do đó gây khó khăn cho người dùng.</w:t>
+          <w:bCs/>
+          <w:szCs w:val="26"/>
+          <w:lang w:eastAsia="ja-JP"/>
+        </w:rPr>
+      </w:pPr>
+      <w:r>
+        <w:rPr>
+          <w:b w:val="0"/>
+          <w:i/>
+          <w:iCs/>
+          <w:szCs w:val="26"/>
+          <w:lang w:eastAsia="ja-JP"/>
+        </w:rPr>
+        <w:t>Lỗi phát hiện được:</w:t>
+      </w:r>
+      <w:r>
+        <w:rPr>
+          <w:b w:val="0"/>
+          <w:szCs w:val="26"/>
+          <w:lang w:eastAsia="ja-JP"/>
+        </w:rPr>
+        <w:t xml:space="preserve"> Băng thông server không ổn định. Do đó, xuất hiện các tình trạng server bị đơ lag, ứng dụng không thể kết nối được.</w:t>
       </w:r>
     </w:p>
     <w:p>
@@ -2114,18 +1758,28 @@
         <w:spacing w:after="160" w:line="240" w:lineRule="auto"/>
         <w:jc w:val="both"/>
         <w:rPr>
-          <w:b w:val="0"/>
-          <w:szCs w:val="26"/>
-          <w:lang w:eastAsia="ja-JP"/>
-        </w:rPr>
-      </w:pPr>
-      <w:r>
-        <w:rPr>
-          <w:b w:val="0"/>
-          <w:szCs w:val="26"/>
-          <w:lang w:eastAsia="ja-JP"/>
-        </w:rPr>
-        <w:t>Phần chuyển giọng nói thành văn bản sử dụng một số package bên ngoài, đang tìm cách import vào Unity.</w:t>
+          <w:bCs/>
+          <w:szCs w:val="26"/>
+          <w:lang w:eastAsia="ja-JP"/>
+        </w:rPr>
+      </w:pPr>
+      <w:r>
+        <w:rPr>
+          <w:b w:val="0"/>
+          <w:szCs w:val="26"/>
+          <w:lang w:eastAsia="ja-JP"/>
+        </w:rPr>
+        <w:t xml:space="preserve">Hình bên là hình ảnh mạch microbit lắp để test thử. Các video quay quá trình test thầy có thể xem tại: </w:t>
+      </w:r>
+      <w:r>
+        <w:rPr>
+          <w:b w:val="0"/>
+          <w:i/>
+          <w:iCs/>
+          <w:szCs w:val="26"/>
+          <w:lang w:eastAsia="ja-JP"/>
+        </w:rPr>
+        <w:t>https://drive.google.com/drive/folders/1-S3oeyKJng4zPnTxUmlaF9zj0mx79HlB?usp=sharing</w:t>
       </w:r>
     </w:p>
     <w:p>
@@ -2133,10 +1787,41 @@
         <w:spacing w:after="160" w:line="240" w:lineRule="auto"/>
         <w:jc w:val="both"/>
         <w:rPr>
-          <w:b w:val="0"/>
-          <w:color w:val="auto"/>
-          <w:sz w:val="24"/>
-          <w:szCs w:val="24"/>
+          <w:bCs/>
+          <w:szCs w:val="26"/>
+          <w:lang w:eastAsia="ja-JP"/>
+        </w:rPr>
+      </w:pPr>
+    </w:p>
+    <w:p>
+      <w:pPr>
+        <w:spacing w:after="160" w:line="240" w:lineRule="auto"/>
+        <w:jc w:val="both"/>
+        <w:rPr>
+          <w:bCs/>
+          <w:szCs w:val="26"/>
+          <w:lang w:eastAsia="ja-JP"/>
+        </w:rPr>
+      </w:pPr>
+    </w:p>
+    <w:p>
+      <w:pPr>
+        <w:spacing w:after="160" w:line="240" w:lineRule="auto"/>
+        <w:jc w:val="both"/>
+        <w:rPr>
+          <w:bCs/>
+          <w:szCs w:val="26"/>
+          <w:lang w:eastAsia="ja-JP"/>
+        </w:rPr>
+      </w:pPr>
+    </w:p>
+    <w:p>
+      <w:pPr>
+        <w:spacing w:after="160" w:line="240" w:lineRule="auto"/>
+        <w:jc w:val="both"/>
+        <w:rPr>
+          <w:bCs/>
+          <w:szCs w:val="26"/>
           <w:lang w:eastAsia="ja-JP"/>
         </w:rPr>
       </w:pPr>
@@ -2147,15 +1832,15 @@
           <w:lang w:eastAsia="ja-JP"/>
         </w:rPr>
         <w:lastRenderedPageBreak/>
-        <w:t xml:space="preserve">Kế hoạch tuần </w:t>
-      </w:r>
-      <w:r>
-        <w:rPr>
-          <w:bCs/>
-          <w:szCs w:val="26"/>
-          <w:lang w:eastAsia="ja-JP"/>
-        </w:rPr>
-        <w:t>5</w:t>
+        <w:t>Vấn đề</w:t>
+      </w:r>
+      <w:r>
+        <w:rPr>
+          <w:bCs/>
+          <w:szCs w:val="26"/>
+          <w:lang w:eastAsia="ja-JP"/>
+        </w:rPr>
+        <w:t xml:space="preserve"> gặp phải</w:t>
       </w:r>
       <w:r>
         <w:rPr>
@@ -2173,13 +1858,45 @@
           <w:ilvl w:val="0"/>
           <w:numId w:val="3"/>
         </w:numPr>
-      </w:pPr>
-      <w:r>
-        <w:rPr>
-          <w:b w:val="0"/>
-          <w:bCs/>
-        </w:rPr>
-        <w:t>Thử nghiệm chỉ gửi dữ liệu lên server bằng app.</w:t>
+        <w:spacing w:after="160" w:line="240" w:lineRule="auto"/>
+        <w:jc w:val="both"/>
+        <w:rPr>
+          <w:b w:val="0"/>
+          <w:szCs w:val="26"/>
+          <w:lang w:eastAsia="ja-JP"/>
+        </w:rPr>
+      </w:pPr>
+      <w:r>
+        <w:rPr>
+          <w:b w:val="0"/>
+          <w:szCs w:val="26"/>
+          <w:lang w:eastAsia="ja-JP"/>
+        </w:rPr>
+        <w:t>Trong Adafruit, active key sẽ tự động thay đổi sau một khoảng thời gian. Nếu user không cập nhật sẽ không thể truy cập, do đó gây khó khăn cho người dùng.</w:t>
+      </w:r>
+      <w:r>
+        <w:rPr>
+          <w:b w:val="0"/>
+          <w:szCs w:val="26"/>
+          <w:lang w:eastAsia="ja-JP"/>
+        </w:rPr>
+        <w:t xml:space="preserve"> Về vấn đề này, nhóm dự tính sẽ cho thêm </w:t>
+      </w:r>
+      <w:r>
+        <w:rPr>
+          <w:b w:val="0"/>
+          <w:szCs w:val="26"/>
+          <w:lang w:eastAsia="ja-JP"/>
+        </w:rPr>
+        <w:t>tính năng cho phép</w:t>
+      </w:r>
+      <w:r>
+        <w:rPr>
+          <w:b w:val="0"/>
+          <w:szCs w:val="26"/>
+          <w:lang w:eastAsia="ja-JP"/>
+        </w:rPr>
+        <w:t xml:space="preserve"> người dùng có thể thay đổi active key.</w:t>
       </w:r>
     </w:p>
     <w:p>
@@ -2189,13 +1906,144 @@
           <w:ilvl w:val="0"/>
           <w:numId w:val="3"/>
         </w:numPr>
-      </w:pPr>
-      <w:r>
-        <w:rPr>
-          <w:b w:val="0"/>
-          <w:bCs/>
-        </w:rPr>
-        <w:t>Chuẩn bị thử trên thiết bị thật để viết báo cáo.</w:t>
+        <w:spacing w:after="160" w:line="240" w:lineRule="auto"/>
+        <w:jc w:val="both"/>
+        <w:rPr>
+          <w:b w:val="0"/>
+          <w:szCs w:val="26"/>
+          <w:lang w:eastAsia="ja-JP"/>
+        </w:rPr>
+      </w:pPr>
+      <w:r>
+        <w:rPr>
+          <w:b w:val="0"/>
+          <w:szCs w:val="26"/>
+          <w:lang w:eastAsia="ja-JP"/>
+        </w:rPr>
+        <w:t>Phần chuyển giọng nói thành văn bản sử dụng một số package bên ngoài, đang tìm cách import vào Unity.</w:t>
+      </w:r>
+    </w:p>
+    <w:p>
+      <w:pPr>
+        <w:spacing w:after="160" w:line="240" w:lineRule="auto"/>
+        <w:jc w:val="both"/>
+        <w:rPr>
+          <w:b w:val="0"/>
+          <w:color w:val="auto"/>
+          <w:sz w:val="24"/>
+          <w:szCs w:val="24"/>
+          <w:lang w:eastAsia="ja-JP"/>
+        </w:rPr>
+      </w:pPr>
+      <w:r>
+        <w:rPr>
+          <w:bCs/>
+          <w:szCs w:val="26"/>
+          <w:lang w:eastAsia="ja-JP"/>
+        </w:rPr>
+        <w:t>Các dự tính hiện thực tiếp theo</w:t>
+      </w:r>
+      <w:r>
+        <w:rPr>
+          <w:bCs/>
+          <w:szCs w:val="26"/>
+          <w:lang w:eastAsia="ja-JP"/>
+        </w:rPr>
+        <w:t>:</w:t>
+      </w:r>
+    </w:p>
+    <w:p>
+      <w:pPr>
+        <w:pStyle w:val="ListParagraph"/>
+        <w:numPr>
+          <w:ilvl w:val="0"/>
+          <w:numId w:val="3"/>
+        </w:numPr>
+      </w:pPr>
+      <w:r>
+        <w:rPr>
+          <w:b w:val="0"/>
+          <w:bCs/>
+        </w:rPr>
+        <w:t>Thêm tính năng cho phép sửa active key.</w:t>
+      </w:r>
+    </w:p>
+    <w:p>
+      <w:pPr>
+        <w:pStyle w:val="ListParagraph"/>
+        <w:numPr>
+          <w:ilvl w:val="0"/>
+          <w:numId w:val="3"/>
+        </w:numPr>
+      </w:pPr>
+      <w:r>
+        <w:rPr>
+          <w:b w:val="0"/>
+          <w:bCs/>
+        </w:rPr>
+        <w:t>Thêm hệ thống cho phép lưu và phân tích thời gian tắt đèn.</w:t>
+      </w:r>
+    </w:p>
+    <w:p>
+      <w:pPr>
+        <w:pStyle w:val="ListParagraph"/>
+        <w:numPr>
+          <w:ilvl w:val="0"/>
+          <w:numId w:val="3"/>
+        </w:numPr>
+      </w:pPr>
+      <w:r>
+        <w:rPr>
+          <w:b w:val="0"/>
+          <w:bCs/>
+        </w:rPr>
+        <w:t>Thêm hệ thống tự động bật, tắt đèn khi trời sáng, tối</w:t>
+      </w:r>
+      <w:r>
+        <w:rPr>
+          <w:b w:val="0"/>
+          <w:bCs/>
+        </w:rPr>
+        <w:t xml:space="preserve"> qua cảm biến ánh sáng</w:t>
+      </w:r>
+      <w:r>
+        <w:rPr>
+          <w:b w:val="0"/>
+          <w:bCs/>
+        </w:rPr>
+        <w:t>.</w:t>
+      </w:r>
+    </w:p>
+    <w:p>
+      <w:pPr>
+        <w:pStyle w:val="ListParagraph"/>
+        <w:numPr>
+          <w:ilvl w:val="0"/>
+          <w:numId w:val="3"/>
+        </w:numPr>
+      </w:pPr>
+      <w:r>
+        <w:rPr>
+          <w:b w:val="0"/>
+          <w:bCs/>
+        </w:rPr>
+        <w:t>Thêm hệ thống mật khẩu để mở cửa (hoạt động ở phía thiết bị).</w:t>
+      </w:r>
+    </w:p>
+    <w:p>
+      <w:pPr>
+        <w:pStyle w:val="ListParagraph"/>
+        <w:numPr>
+          <w:ilvl w:val="0"/>
+          <w:numId w:val="3"/>
+        </w:numPr>
+      </w:pPr>
+      <w:r>
+        <w:rPr>
+          <w:b w:val="0"/>
+          <w:bCs/>
+        </w:rPr>
+        <w:t>Thêm hệ thống thông báo cho người dùng khi vượt nồng độ khí gas.</w:t>
       </w:r>
     </w:p>
     <w:sectPr>
@@ -3178,6 +3026,29 @@
       <w:contextualSpacing/>
     </w:pPr>
   </w:style>
+  <w:style w:type="character" w:styleId="Hyperlink">
+    <w:name w:val="Hyperlink"/>
+    <w:basedOn w:val="DefaultParagraphFont"/>
+    <w:uiPriority w:val="99"/>
+    <w:unhideWhenUsed/>
+    <w:rsid w:val="000620F0"/>
+    <w:rPr>
+      <w:color w:val="0563C1" w:themeColor="hyperlink"/>
+      <w:u w:val="single"/>
+    </w:rPr>
+  </w:style>
+  <w:style w:type="character" w:styleId="UnresolvedMention">
+    <w:name w:val="Unresolved Mention"/>
+    <w:basedOn w:val="DefaultParagraphFont"/>
+    <w:uiPriority w:val="99"/>
+    <w:semiHidden/>
+    <w:unhideWhenUsed/>
+    <w:rsid w:val="000620F0"/>
+    <w:rPr>
+      <w:color w:val="605E5C"/>
+      <w:shd w:val="clear" w:color="auto" w:fill="E1DFDD"/>
+    </w:rPr>
+  </w:style>
 </w:styles>
 </file>
 

</xml_diff>

<commit_message>
Complete system warning, need to update 'check state'
</commit_message>
<xml_diff>
--- a/report week/Meeting_Week1_05_09_2021.docx
+++ b/report week/Meeting_Week1_05_09_2021.docx
@@ -389,7 +389,7 @@
           <w:szCs w:val="26"/>
           <w:lang w:eastAsia="ja-JP"/>
         </w:rPr>
-        <w:t>7</w:t>
+        <w:t>8 + 9</w:t>
       </w:r>
     </w:p>
     <w:p>
@@ -810,39 +810,7 @@
                 <w:szCs w:val="26"/>
                 <w:lang w:eastAsia="ja-JP"/>
               </w:rPr>
-              <w:t>Hiện thực nhận</w:t>
-            </w:r>
-            <w:r>
-              <w:rPr>
-                <w:b w:val="0"/>
-                <w:szCs w:val="26"/>
-                <w:lang w:eastAsia="ja-JP"/>
-              </w:rPr>
-              <w:t xml:space="preserve"> và hiển thị</w:t>
-            </w:r>
-            <w:r>
-              <w:rPr>
-                <w:b w:val="0"/>
-                <w:szCs w:val="26"/>
-                <w:lang w:eastAsia="ja-JP"/>
-              </w:rPr>
-              <w:t xml:space="preserve"> dữ liệu từ </w:t>
-            </w:r>
-            <w:r>
-              <w:rPr>
-                <w:b w:val="0"/>
-                <w:szCs w:val="26"/>
-                <w:lang w:eastAsia="ja-JP"/>
-              </w:rPr>
-              <w:t>server</w:t>
-            </w:r>
-            <w:r>
-              <w:rPr>
-                <w:b w:val="0"/>
-                <w:szCs w:val="26"/>
-                <w:lang w:eastAsia="ja-JP"/>
-              </w:rPr>
-              <w:t>.</w:t>
+              <w:t>Hiện thực MQTT, hệ thống hiển thực, thực hiện của ứng dụng.</w:t>
             </w:r>
           </w:p>
         </w:tc>
@@ -882,15 +850,7 @@
                 <w:szCs w:val="24"/>
                 <w:lang w:eastAsia="ja-JP"/>
               </w:rPr>
-              <w:t xml:space="preserve">Đã hoàn thành </w:t>
-            </w:r>
-            <w:r>
-              <w:rPr>
-                <w:b w:val="0"/>
-                <w:szCs w:val="24"/>
-                <w:lang w:eastAsia="ja-JP"/>
-              </w:rPr>
-              <w:t>các yêu cầu cơ bản của ứng dụng.</w:t>
+              <w:t>Cơ bản đã hoàn thành toàn bộ. Cần tiến hành thêm các ràng buộc khi các hệ thống tương tác với nhau.</w:t>
             </w:r>
           </w:p>
         </w:tc>
@@ -980,7 +940,23 @@
                 <w:szCs w:val="26"/>
                 <w:lang w:eastAsia="ja-JP"/>
               </w:rPr>
-              <w:t>Hiện thực phần đăng nhập, đăng xuất.</w:t>
+              <w:t>Hiện thực phần đăng nhập, đăng xuất</w:t>
+            </w:r>
+            <w:r>
+              <w:rPr>
+                <w:b w:val="0"/>
+                <w:szCs w:val="26"/>
+                <w:lang w:eastAsia="ja-JP"/>
+              </w:rPr>
+              <w:t>, lưu trữ thông tin người dùng</w:t>
+            </w:r>
+            <w:r>
+              <w:rPr>
+                <w:b w:val="0"/>
+                <w:szCs w:val="26"/>
+                <w:lang w:eastAsia="ja-JP"/>
+              </w:rPr>
+              <w:t>.</w:t>
             </w:r>
           </w:p>
         </w:tc>
@@ -1020,7 +996,15 @@
                 <w:szCs w:val="24"/>
                 <w:lang w:eastAsia="ja-JP"/>
               </w:rPr>
-              <w:t>Hoàn thành hệ thống đăng nhập.</w:t>
+              <w:t>Hoàn thành hệ thống đăng nhập</w:t>
+            </w:r>
+            <w:r>
+              <w:rPr>
+                <w:b w:val="0"/>
+                <w:szCs w:val="24"/>
+                <w:lang w:eastAsia="ja-JP"/>
+              </w:rPr>
+              <w:t>, đăng ký. Hệ thống lưu trữ dữ liệu thói quen tắt đèn của người dùng.</w:t>
             </w:r>
           </w:p>
         </w:tc>
@@ -1235,15 +1219,7 @@
                 <w:szCs w:val="26"/>
                 <w:lang w:eastAsia="ja-JP"/>
               </w:rPr>
-              <w:t xml:space="preserve">Trần Ngọc Anh </w:t>
-            </w:r>
-            <w:r>
-              <w:rPr>
-                <w:b w:val="0"/>
-                <w:szCs w:val="26"/>
-                <w:lang w:eastAsia="ja-JP"/>
-              </w:rPr>
-              <w:t>Quân</w:t>
+              <w:t>Trần Ngọc Anh Quân</w:t>
             </w:r>
           </w:p>
         </w:tc>
@@ -1283,7 +1259,7 @@
                 <w:szCs w:val="26"/>
                 <w:lang w:eastAsia="ja-JP"/>
               </w:rPr>
-              <w:t>Làm hệ thống chuyển giọng nói thành lệnh và trả lời lại.</w:t>
+              <w:t>Làm hệ thống chuyển giọng nói thành lệnh (support), giả thuật phân tích thói quen người dùng.</w:t>
             </w:r>
           </w:p>
         </w:tc>
@@ -1323,7 +1299,7 @@
                 <w:szCs w:val="26"/>
                 <w:lang w:eastAsia="ja-JP"/>
               </w:rPr>
-              <w:t>Đã hoàn thành</w:t>
+              <w:t>Đã hoàn thành hệ thống nghe lệnh và chạy được trên Unity.</w:t>
             </w:r>
             <w:r>
               <w:rPr>
@@ -1331,15 +1307,7 @@
                 <w:szCs w:val="26"/>
                 <w:lang w:eastAsia="ja-JP"/>
               </w:rPr>
-              <w:t xml:space="preserve"> hệ thống nghe + nói</w:t>
-            </w:r>
-            <w:r>
-              <w:rPr>
-                <w:b w:val="0"/>
-                <w:szCs w:val="26"/>
-                <w:lang w:eastAsia="ja-JP"/>
-              </w:rPr>
-              <w:t xml:space="preserve"> chạy thử nghiệm ở môi trường bên ngoài, chưa thể đưa vào Unity.</w:t>
+              <w:t xml:space="preserve"> Đang tiến hành hiện thực hệ thống phân tích thói quen.</w:t>
             </w:r>
           </w:p>
         </w:tc>
@@ -1415,7 +1383,7 @@
                 <w:szCs w:val="26"/>
                 <w:lang w:eastAsia="ja-JP"/>
               </w:rPr>
-              <w:t>Làm hệ thống chuyển giọng nói thành lệnh và trả lời lại.</w:t>
+              <w:t>Làm hệ thống chuyển giọng nói thành lệnh (main).</w:t>
             </w:r>
           </w:p>
         </w:tc>
@@ -1452,7 +1420,7 @@
                 <w:szCs w:val="26"/>
                 <w:lang w:eastAsia="ja-JP"/>
               </w:rPr>
-              <w:t>Đã hoàn thành hệ thống nghe + nói chạy thử nghiệm ở môi trường bên ngoài, chưa thể đưa vào Unity.</w:t>
+              <w:t>Đã hoàn thành hệ thống nghe lệnh và chạy được trên Unity.</w:t>
             </w:r>
           </w:p>
         </w:tc>
@@ -1495,80 +1463,10 @@
       <w:r>
         <w:rPr>
           <w:b w:val="0"/>
-          <w:noProof/>
-          <w:szCs w:val="26"/>
-          <w:lang w:eastAsia="ja-JP"/>
-        </w:rPr>
-        <w:drawing>
-          <wp:anchor distT="0" distB="0" distL="114300" distR="114300" simplePos="0" relativeHeight="251658240" behindDoc="0" locked="0" layoutInCell="1" allowOverlap="1" wp14:anchorId="0602545A" wp14:editId="09A60C3B">
-            <wp:simplePos x="0" y="0"/>
-            <wp:positionH relativeFrom="margin">
-              <wp:align>right</wp:align>
-            </wp:positionH>
-            <wp:positionV relativeFrom="paragraph">
-              <wp:posOffset>59690</wp:posOffset>
-            </wp:positionV>
-            <wp:extent cx="2836334" cy="2127250"/>
-            <wp:effectExtent l="0" t="0" r="2540" b="6350"/>
-            <wp:wrapSquare wrapText="bothSides"/>
-            <wp:docPr id="8" name="Picture 8"/>
-            <wp:cNvGraphicFramePr>
-              <a:graphicFrameLocks xmlns:a="http://schemas.openxmlformats.org/drawingml/2006/main" noChangeAspect="1"/>
-            </wp:cNvGraphicFramePr>
-            <a:graphic xmlns:a="http://schemas.openxmlformats.org/drawingml/2006/main">
-              <a:graphicData uri="http://schemas.openxmlformats.org/drawingml/2006/picture">
-                <pic:pic xmlns:pic="http://schemas.openxmlformats.org/drawingml/2006/picture">
-                  <pic:nvPicPr>
-                    <pic:cNvPr id="0" name="Picture 1"/>
-                    <pic:cNvPicPr>
-                      <a:picLocks noChangeAspect="1" noChangeArrowheads="1"/>
-                    </pic:cNvPicPr>
-                  </pic:nvPicPr>
-                  <pic:blipFill>
-                    <a:blip r:embed="rId6" cstate="print">
-                      <a:extLst>
-                        <a:ext uri="{28A0092B-C50C-407E-A947-70E740481C1C}">
-                          <a14:useLocalDpi xmlns:a14="http://schemas.microsoft.com/office/drawing/2010/main" val="0"/>
-                        </a:ext>
-                      </a:extLst>
-                    </a:blip>
-                    <a:srcRect/>
-                    <a:stretch>
-                      <a:fillRect/>
-                    </a:stretch>
-                  </pic:blipFill>
-                  <pic:spPr bwMode="auto">
-                    <a:xfrm>
-                      <a:off x="0" y="0"/>
-                      <a:ext cx="2836334" cy="2127250"/>
-                    </a:xfrm>
-                    <a:prstGeom prst="rect">
-                      <a:avLst/>
-                    </a:prstGeom>
-                    <a:noFill/>
-                    <a:ln>
-                      <a:noFill/>
-                    </a:ln>
-                  </pic:spPr>
-                </pic:pic>
-              </a:graphicData>
-            </a:graphic>
-            <wp14:sizeRelH relativeFrom="page">
-              <wp14:pctWidth>0</wp14:pctWidth>
-            </wp14:sizeRelH>
-            <wp14:sizeRelV relativeFrom="page">
-              <wp14:pctHeight>0</wp14:pctHeight>
-            </wp14:sizeRelV>
-          </wp:anchor>
-        </w:drawing>
-      </w:r>
-      <w:r>
-        <w:rPr>
-          <w:b w:val="0"/>
-          <w:szCs w:val="26"/>
-          <w:lang w:eastAsia="ja-JP"/>
-        </w:rPr>
-        <w:t>Ứng dụng đã có thể gửi và nhận dữ liệu.</w:t>
+          <w:szCs w:val="26"/>
+          <w:lang w:eastAsia="ja-JP"/>
+        </w:rPr>
+        <w:t>Thiết bị: gửi và nhận dữ liệu với server Adafruit thành công.</w:t>
       </w:r>
     </w:p>
     <w:p>
@@ -1592,7 +1490,182 @@
           <w:szCs w:val="26"/>
           <w:lang w:eastAsia="ja-JP"/>
         </w:rPr>
-        <w:t>Microbit đã có thể gửi và nhận dữ liệu.</w:t>
+        <w:t>Ứng dụng:</w:t>
+      </w:r>
+    </w:p>
+    <w:p>
+      <w:pPr>
+        <w:pStyle w:val="ListParagraph"/>
+        <w:spacing w:after="160" w:line="240" w:lineRule="auto"/>
+        <w:jc w:val="both"/>
+        <w:rPr>
+          <w:b w:val="0"/>
+          <w:szCs w:val="26"/>
+          <w:lang w:eastAsia="ja-JP"/>
+        </w:rPr>
+      </w:pPr>
+      <w:r>
+        <w:rPr>
+          <w:b w:val="0"/>
+          <w:szCs w:val="26"/>
+          <w:lang w:eastAsia="ja-JP"/>
+        </w:rPr>
+        <w:t>G</w:t>
+      </w:r>
+      <w:r>
+        <w:rPr>
+          <w:b w:val="0"/>
+          <w:szCs w:val="26"/>
+          <w:lang w:eastAsia="ja-JP"/>
+        </w:rPr>
+        <w:t>ửi và nhận dữ liệu với server Adafruit thành công</w:t>
+      </w:r>
+      <w:r>
+        <w:rPr>
+          <w:b w:val="0"/>
+          <w:szCs w:val="26"/>
+          <w:lang w:eastAsia="ja-JP"/>
+        </w:rPr>
+        <w:t>.</w:t>
+      </w:r>
+    </w:p>
+    <w:p>
+      <w:pPr>
+        <w:pStyle w:val="ListParagraph"/>
+        <w:spacing w:after="160" w:line="240" w:lineRule="auto"/>
+        <w:jc w:val="both"/>
+        <w:rPr>
+          <w:b w:val="0"/>
+          <w:szCs w:val="26"/>
+          <w:lang w:eastAsia="ja-JP"/>
+        </w:rPr>
+      </w:pPr>
+      <w:r>
+        <w:rPr>
+          <w:b w:val="0"/>
+          <w:szCs w:val="26"/>
+          <w:lang w:eastAsia="ja-JP"/>
+        </w:rPr>
+        <w:t>H</w:t>
+      </w:r>
+      <w:r>
+        <w:rPr>
+          <w:b w:val="0"/>
+          <w:szCs w:val="26"/>
+          <w:lang w:eastAsia="ja-JP"/>
+        </w:rPr>
+        <w:t>oàn thiện cơ bản</w:t>
+      </w:r>
+      <w:r>
+        <w:rPr>
+          <w:b w:val="0"/>
+          <w:szCs w:val="26"/>
+          <w:lang w:eastAsia="ja-JP"/>
+        </w:rPr>
+        <w:t xml:space="preserve"> hệ thống hiển thị, nhận lệnh, cảnh báo.</w:t>
+      </w:r>
+    </w:p>
+    <w:p>
+      <w:pPr>
+        <w:pStyle w:val="ListParagraph"/>
+        <w:spacing w:after="160" w:line="240" w:lineRule="auto"/>
+        <w:jc w:val="both"/>
+        <w:rPr>
+          <w:b w:val="0"/>
+          <w:szCs w:val="26"/>
+          <w:lang w:eastAsia="ja-JP"/>
+        </w:rPr>
+      </w:pPr>
+      <w:r>
+        <w:rPr>
+          <w:b w:val="0"/>
+          <w:szCs w:val="26"/>
+          <w:lang w:eastAsia="ja-JP"/>
+        </w:rPr>
+        <w:t>Hoàn thành hệ thống nhận lệnh bằng giọng nói.</w:t>
+      </w:r>
+    </w:p>
+    <w:p>
+      <w:pPr>
+        <w:pStyle w:val="ListParagraph"/>
+        <w:spacing w:after="160" w:line="240" w:lineRule="auto"/>
+        <w:jc w:val="both"/>
+        <w:rPr>
+          <w:b w:val="0"/>
+          <w:szCs w:val="26"/>
+          <w:lang w:eastAsia="ja-JP"/>
+        </w:rPr>
+      </w:pPr>
+      <w:r>
+        <w:rPr>
+          <w:b w:val="0"/>
+          <w:szCs w:val="26"/>
+          <w:lang w:eastAsia="ja-JP"/>
+        </w:rPr>
+        <w:t>Hoàn thành phần lưu dữ liệu thói quen tắt đèn.</w:t>
+      </w:r>
+    </w:p>
+    <w:p>
+      <w:pPr>
+        <w:pStyle w:val="ListParagraph"/>
+        <w:spacing w:after="160" w:line="240" w:lineRule="auto"/>
+        <w:jc w:val="both"/>
+        <w:rPr>
+          <w:bCs/>
+          <w:szCs w:val="26"/>
+          <w:lang w:eastAsia="ja-JP"/>
+        </w:rPr>
+      </w:pPr>
+      <w:r>
+        <w:rPr>
+          <w:b w:val="0"/>
+          <w:szCs w:val="26"/>
+          <w:lang w:eastAsia="ja-JP"/>
+        </w:rPr>
+        <w:t>Đã giải quyết được vấn đề tự động reset Active Key.</w:t>
+      </w:r>
+    </w:p>
+    <w:p>
+      <w:pPr>
+        <w:spacing w:after="160" w:line="240" w:lineRule="auto"/>
+        <w:jc w:val="both"/>
+        <w:rPr>
+          <w:bCs/>
+          <w:szCs w:val="26"/>
+          <w:lang w:eastAsia="ja-JP"/>
+        </w:rPr>
+      </w:pPr>
+      <w:r>
+        <w:rPr>
+          <w:bCs/>
+          <w:szCs w:val="26"/>
+          <w:lang w:eastAsia="ja-JP"/>
+        </w:rPr>
+        <w:t>Vấn đề</w:t>
+      </w:r>
+      <w:r>
+        <w:rPr>
+          <w:bCs/>
+          <w:szCs w:val="26"/>
+          <w:lang w:eastAsia="ja-JP"/>
+        </w:rPr>
+        <w:t xml:space="preserve"> gặp phải</w:t>
+      </w:r>
+      <w:r>
+        <w:rPr>
+          <w:bCs/>
+          <w:szCs w:val="26"/>
+          <w:lang w:eastAsia="ja-JP"/>
+        </w:rPr>
+        <w:t xml:space="preserve"> và hướng giải quyết</w:t>
+      </w:r>
+      <w:r>
+        <w:rPr>
+          <w:bCs/>
+          <w:szCs w:val="26"/>
+          <w:lang w:eastAsia="ja-JP"/>
+        </w:rPr>
+        <w:t>:</w:t>
       </w:r>
     </w:p>
     <w:p>
@@ -1605,45 +1678,34 @@
         <w:spacing w:after="160" w:line="240" w:lineRule="auto"/>
         <w:jc w:val="both"/>
         <w:rPr>
-          <w:bCs/>
-          <w:szCs w:val="26"/>
-          <w:lang w:eastAsia="ja-JP"/>
-        </w:rPr>
-      </w:pPr>
-      <w:r>
-        <w:rPr>
-          <w:b w:val="0"/>
-          <w:szCs w:val="26"/>
-          <w:lang w:eastAsia="ja-JP"/>
-        </w:rPr>
-        <w:t>Hệ thống nghe + nói đã hoạt động.</w:t>
-      </w:r>
-    </w:p>
-    <w:p>
-      <w:pPr>
-        <w:spacing w:after="160" w:line="240" w:lineRule="auto"/>
-        <w:jc w:val="both"/>
-        <w:rPr>
-          <w:bCs/>
-          <w:szCs w:val="26"/>
-          <w:lang w:eastAsia="ja-JP"/>
-        </w:rPr>
-      </w:pPr>
-      <w:r>
-        <w:rPr>
-          <w:bCs/>
-          <w:szCs w:val="26"/>
-          <w:lang w:eastAsia="ja-JP"/>
-        </w:rPr>
-        <w:t xml:space="preserve">Thử nghiệm thực tế: </w:t>
-      </w:r>
-      <w:r>
-        <w:rPr>
-          <w:b w:val="0"/>
-          <w:szCs w:val="26"/>
-          <w:lang w:eastAsia="ja-JP"/>
-        </w:rPr>
-        <w:t>Trong tuần vừa qua, nhóm đã tiến hành thử nghiệm trên thiết bị thật.  Kết quả:</w:t>
+          <w:b w:val="0"/>
+          <w:szCs w:val="26"/>
+          <w:lang w:eastAsia="ja-JP"/>
+        </w:rPr>
+      </w:pPr>
+      <w:r>
+        <w:rPr>
+          <w:b w:val="0"/>
+          <w:szCs w:val="26"/>
+          <w:lang w:eastAsia="ja-JP"/>
+        </w:rPr>
+        <w:t xml:space="preserve">Unity sử dụng hệ thống Audio riêng. Do đó, không thể dùng chương trình chuyển văn bản thành giọng nói </w:t>
+      </w:r>
+      <w:r>
+        <w:rPr>
+          <w:b w:val="0"/>
+          <w:szCs w:val="26"/>
+          <w:lang w:eastAsia="ja-JP"/>
+        </w:rPr>
+        <w:sym w:font="Wingdings" w:char="F0E0"/>
+      </w:r>
+      <w:r>
+        <w:rPr>
+          <w:b w:val="0"/>
+          <w:szCs w:val="26"/>
+          <w:lang w:eastAsia="ja-JP"/>
+        </w:rPr>
+        <w:t xml:space="preserve"> loại bỏ tính năng này, nếu tìm được cách sẽ hiện thực sau.</w:t>
       </w:r>
     </w:p>
     <w:p>
@@ -1664,20 +1726,55 @@
       <w:r>
         <w:rPr>
           <w:b w:val="0"/>
-          <w:i/>
-          <w:iCs/>
-          <w:szCs w:val="26"/>
-          <w:lang w:eastAsia="ja-JP"/>
-        </w:rPr>
-        <w:t>Ứng dụng:</w:t>
-      </w:r>
-      <w:r>
-        <w:rPr>
-          <w:b w:val="0"/>
-          <w:szCs w:val="26"/>
-          <w:lang w:eastAsia="ja-JP"/>
-        </w:rPr>
-        <w:t xml:space="preserve"> Thành công nhận nhiệt độ và trạng thái các nút bấm từ server. Thành công gửi dữ liệu bật tắt nút bấm lên server.</w:t>
+          <w:szCs w:val="26"/>
+          <w:lang w:eastAsia="ja-JP"/>
+        </w:rPr>
+        <w:t xml:space="preserve">Các thông báo có khả năng bị hiển thị đan xen lẫn nhau </w:t>
+      </w:r>
+      <w:r>
+        <w:rPr>
+          <w:b w:val="0"/>
+          <w:szCs w:val="26"/>
+          <w:lang w:eastAsia="ja-JP"/>
+        </w:rPr>
+        <w:sym w:font="Wingdings" w:char="F0E0"/>
+      </w:r>
+      <w:r>
+        <w:rPr>
+          <w:b w:val="0"/>
+          <w:szCs w:val="26"/>
+          <w:lang w:eastAsia="ja-JP"/>
+        </w:rPr>
+        <w:t xml:space="preserve"> cấu trúc lại code để chia các trạng thái của hệ thống.</w:t>
+      </w:r>
+    </w:p>
+    <w:p>
+      <w:pPr>
+        <w:spacing w:after="160" w:line="240" w:lineRule="auto"/>
+        <w:jc w:val="both"/>
+        <w:rPr>
+          <w:b w:val="0"/>
+          <w:color w:val="auto"/>
+          <w:sz w:val="24"/>
+          <w:szCs w:val="24"/>
+          <w:lang w:eastAsia="ja-JP"/>
+        </w:rPr>
+      </w:pPr>
+      <w:r>
+        <w:rPr>
+          <w:bCs/>
+          <w:szCs w:val="26"/>
+          <w:lang w:eastAsia="ja-JP"/>
+        </w:rPr>
+        <w:t>Các dự tính hiện thực tiếp theo</w:t>
+      </w:r>
+      <w:r>
+        <w:rPr>
+          <w:bCs/>
+          <w:szCs w:val="26"/>
+          <w:lang w:eastAsia="ja-JP"/>
+        </w:rPr>
+        <w:t>:</w:t>
       </w:r>
     </w:p>
     <w:p>
@@ -1687,31 +1784,13 @@
           <w:ilvl w:val="0"/>
           <w:numId w:val="3"/>
         </w:numPr>
-        <w:spacing w:after="160" w:line="240" w:lineRule="auto"/>
-        <w:jc w:val="both"/>
-        <w:rPr>
-          <w:b w:val="0"/>
-          <w:szCs w:val="26"/>
-          <w:lang w:eastAsia="ja-JP"/>
-        </w:rPr>
-      </w:pPr>
-      <w:r>
-        <w:rPr>
-          <w:b w:val="0"/>
-          <w:i/>
-          <w:iCs/>
-          <w:szCs w:val="26"/>
-          <w:lang w:eastAsia="ja-JP"/>
-        </w:rPr>
-        <w:t>Thiết bị:</w:t>
-      </w:r>
-      <w:r>
-        <w:rPr>
-          <w:b w:val="0"/>
-          <w:szCs w:val="26"/>
-          <w:lang w:eastAsia="ja-JP"/>
-        </w:rPr>
-        <w:t xml:space="preserve"> Thành công gửi và nhận tất cả dữ liệu lên server.</w:t>
+      </w:pPr>
+      <w:r>
+        <w:rPr>
+          <w:b w:val="0"/>
+          <w:bCs/>
+        </w:rPr>
+        <w:t>Hiện thực hệ thống phân tích thói quen.</w:t>
       </w:r>
     </w:p>
     <w:p>
@@ -1721,329 +1800,13 @@
           <w:ilvl w:val="0"/>
           <w:numId w:val="3"/>
         </w:numPr>
-        <w:spacing w:after="160" w:line="240" w:lineRule="auto"/>
-        <w:jc w:val="both"/>
-        <w:rPr>
-          <w:bCs/>
-          <w:szCs w:val="26"/>
-          <w:lang w:eastAsia="ja-JP"/>
-        </w:rPr>
-      </w:pPr>
-      <w:r>
-        <w:rPr>
-          <w:b w:val="0"/>
-          <w:i/>
-          <w:iCs/>
-          <w:szCs w:val="26"/>
-          <w:lang w:eastAsia="ja-JP"/>
-        </w:rPr>
-        <w:t>Lỗi phát hiện được:</w:t>
-      </w:r>
-      <w:r>
-        <w:rPr>
-          <w:b w:val="0"/>
-          <w:szCs w:val="26"/>
-          <w:lang w:eastAsia="ja-JP"/>
-        </w:rPr>
-        <w:t xml:space="preserve"> Băng thông server không ổn định. Do đó, xuất hiện các tình trạng server bị đơ lag, ứng dụng không thể kết nối được.</w:t>
-      </w:r>
-    </w:p>
-    <w:p>
-      <w:pPr>
-        <w:pStyle w:val="ListParagraph"/>
-        <w:numPr>
-          <w:ilvl w:val="0"/>
-          <w:numId w:val="3"/>
-        </w:numPr>
-        <w:spacing w:after="160" w:line="240" w:lineRule="auto"/>
-        <w:jc w:val="both"/>
-        <w:rPr>
-          <w:bCs/>
-          <w:szCs w:val="26"/>
-          <w:lang w:eastAsia="ja-JP"/>
-        </w:rPr>
-      </w:pPr>
-      <w:r>
-        <w:rPr>
-          <w:b w:val="0"/>
-          <w:szCs w:val="26"/>
-          <w:lang w:eastAsia="ja-JP"/>
-        </w:rPr>
-        <w:t xml:space="preserve">Hình bên là hình ảnh mạch microbit lắp để test thử. Các video quay quá trình test thầy có thể xem tại: </w:t>
-      </w:r>
-      <w:r>
-        <w:rPr>
-          <w:b w:val="0"/>
-          <w:i/>
-          <w:iCs/>
-          <w:szCs w:val="26"/>
-          <w:lang w:eastAsia="ja-JP"/>
-        </w:rPr>
-        <w:t>https://drive.google.com/drive/folders/1-S3oeyKJng4zPnTxUmlaF9zj0mx79HlB?usp=sharing</w:t>
-      </w:r>
-    </w:p>
-    <w:p>
-      <w:pPr>
-        <w:spacing w:after="160" w:line="240" w:lineRule="auto"/>
-        <w:jc w:val="both"/>
-        <w:rPr>
-          <w:bCs/>
-          <w:szCs w:val="26"/>
-          <w:lang w:eastAsia="ja-JP"/>
-        </w:rPr>
-      </w:pPr>
-    </w:p>
-    <w:p>
-      <w:pPr>
-        <w:spacing w:after="160" w:line="240" w:lineRule="auto"/>
-        <w:jc w:val="both"/>
-        <w:rPr>
-          <w:bCs/>
-          <w:szCs w:val="26"/>
-          <w:lang w:eastAsia="ja-JP"/>
-        </w:rPr>
-      </w:pPr>
-    </w:p>
-    <w:p>
-      <w:pPr>
-        <w:spacing w:after="160" w:line="240" w:lineRule="auto"/>
-        <w:jc w:val="both"/>
-        <w:rPr>
-          <w:bCs/>
-          <w:szCs w:val="26"/>
-          <w:lang w:eastAsia="ja-JP"/>
-        </w:rPr>
-      </w:pPr>
-    </w:p>
-    <w:p>
-      <w:pPr>
-        <w:spacing w:after="160" w:line="240" w:lineRule="auto"/>
-        <w:jc w:val="both"/>
-        <w:rPr>
-          <w:bCs/>
-          <w:szCs w:val="26"/>
-          <w:lang w:eastAsia="ja-JP"/>
-        </w:rPr>
-      </w:pPr>
-      <w:r>
-        <w:rPr>
-          <w:bCs/>
-          <w:szCs w:val="26"/>
-          <w:lang w:eastAsia="ja-JP"/>
-        </w:rPr>
-        <w:lastRenderedPageBreak/>
-        <w:t>Vấn đề</w:t>
-      </w:r>
-      <w:r>
-        <w:rPr>
-          <w:bCs/>
-          <w:szCs w:val="26"/>
-          <w:lang w:eastAsia="ja-JP"/>
-        </w:rPr>
-        <w:t xml:space="preserve"> gặp phải</w:t>
-      </w:r>
-      <w:r>
-        <w:rPr>
-          <w:bCs/>
-          <w:szCs w:val="26"/>
-          <w:lang w:eastAsia="ja-JP"/>
-        </w:rPr>
-        <w:t>:</w:t>
-      </w:r>
-    </w:p>
-    <w:p>
-      <w:pPr>
-        <w:pStyle w:val="ListParagraph"/>
-        <w:numPr>
-          <w:ilvl w:val="0"/>
-          <w:numId w:val="3"/>
-        </w:numPr>
-        <w:spacing w:after="160" w:line="240" w:lineRule="auto"/>
-        <w:jc w:val="both"/>
-        <w:rPr>
-          <w:b w:val="0"/>
-          <w:szCs w:val="26"/>
-          <w:lang w:eastAsia="ja-JP"/>
-        </w:rPr>
-      </w:pPr>
-      <w:r>
-        <w:rPr>
-          <w:b w:val="0"/>
-          <w:szCs w:val="26"/>
-          <w:lang w:eastAsia="ja-JP"/>
-        </w:rPr>
-        <w:t>Trong Adafruit, active key sẽ tự động thay đổi sau một khoảng thời gian. Nếu user không cập nhật sẽ không thể truy cập, do đó gây khó khăn cho người dùng.</w:t>
-      </w:r>
-      <w:r>
-        <w:rPr>
-          <w:b w:val="0"/>
-          <w:szCs w:val="26"/>
-          <w:lang w:eastAsia="ja-JP"/>
-        </w:rPr>
-        <w:t xml:space="preserve"> Về vấn đề này, nhóm dự tính sẽ cho thêm </w:t>
-      </w:r>
-      <w:r>
-        <w:rPr>
-          <w:b w:val="0"/>
-          <w:szCs w:val="26"/>
-          <w:lang w:eastAsia="ja-JP"/>
-        </w:rPr>
-        <w:t>tính năng cho phép</w:t>
-      </w:r>
-      <w:r>
-        <w:rPr>
-          <w:b w:val="0"/>
-          <w:szCs w:val="26"/>
-          <w:lang w:eastAsia="ja-JP"/>
-        </w:rPr>
-        <w:t xml:space="preserve"> người dùng có thể thay đổi active key.</w:t>
-      </w:r>
-    </w:p>
-    <w:p>
-      <w:pPr>
-        <w:pStyle w:val="ListParagraph"/>
-        <w:numPr>
-          <w:ilvl w:val="0"/>
-          <w:numId w:val="3"/>
-        </w:numPr>
-        <w:spacing w:after="160" w:line="240" w:lineRule="auto"/>
-        <w:jc w:val="both"/>
-        <w:rPr>
-          <w:b w:val="0"/>
-          <w:szCs w:val="26"/>
-          <w:lang w:eastAsia="ja-JP"/>
-        </w:rPr>
-      </w:pPr>
-      <w:r>
-        <w:rPr>
-          <w:b w:val="0"/>
-          <w:szCs w:val="26"/>
-          <w:lang w:eastAsia="ja-JP"/>
-        </w:rPr>
-        <w:t>Phần chuyển giọng nói thành văn bản sử dụng một số package bên ngoài, đang tìm cách import vào Unity.</w:t>
-      </w:r>
-    </w:p>
-    <w:p>
-      <w:pPr>
-        <w:spacing w:after="160" w:line="240" w:lineRule="auto"/>
-        <w:jc w:val="both"/>
-        <w:rPr>
-          <w:b w:val="0"/>
-          <w:color w:val="auto"/>
-          <w:sz w:val="24"/>
-          <w:szCs w:val="24"/>
-          <w:lang w:eastAsia="ja-JP"/>
-        </w:rPr>
-      </w:pPr>
-      <w:r>
-        <w:rPr>
-          <w:bCs/>
-          <w:szCs w:val="26"/>
-          <w:lang w:eastAsia="ja-JP"/>
-        </w:rPr>
-        <w:t>Các dự tính hiện thực tiếp theo</w:t>
-      </w:r>
-      <w:r>
-        <w:rPr>
-          <w:bCs/>
-          <w:szCs w:val="26"/>
-          <w:lang w:eastAsia="ja-JP"/>
-        </w:rPr>
-        <w:t>:</w:t>
-      </w:r>
-    </w:p>
-    <w:p>
-      <w:pPr>
-        <w:pStyle w:val="ListParagraph"/>
-        <w:numPr>
-          <w:ilvl w:val="0"/>
-          <w:numId w:val="3"/>
-        </w:numPr>
-      </w:pPr>
-      <w:r>
-        <w:rPr>
-          <w:b w:val="0"/>
-          <w:bCs/>
-        </w:rPr>
-        <w:t>Thêm tính năng cho phép sửa active key.</w:t>
-      </w:r>
-    </w:p>
-    <w:p>
-      <w:pPr>
-        <w:pStyle w:val="ListParagraph"/>
-        <w:numPr>
-          <w:ilvl w:val="0"/>
-          <w:numId w:val="3"/>
-        </w:numPr>
-      </w:pPr>
-      <w:r>
-        <w:rPr>
-          <w:b w:val="0"/>
-          <w:bCs/>
-        </w:rPr>
-        <w:t>Thêm hệ thống cho phép lưu và phân tích thời gian tắt đèn.</w:t>
-      </w:r>
-    </w:p>
-    <w:p>
-      <w:pPr>
-        <w:pStyle w:val="ListParagraph"/>
-        <w:numPr>
-          <w:ilvl w:val="0"/>
-          <w:numId w:val="3"/>
-        </w:numPr>
-      </w:pPr>
-      <w:r>
-        <w:rPr>
-          <w:b w:val="0"/>
-          <w:bCs/>
-        </w:rPr>
-        <w:t>Thêm hệ thống tự động bật, tắt đèn khi trời sáng, tối</w:t>
-      </w:r>
-      <w:r>
-        <w:rPr>
-          <w:b w:val="0"/>
-          <w:bCs/>
-        </w:rPr>
-        <w:t xml:space="preserve"> qua cảm biến ánh sáng</w:t>
-      </w:r>
-      <w:r>
-        <w:rPr>
-          <w:b w:val="0"/>
-          <w:bCs/>
-        </w:rPr>
-        <w:t>.</w:t>
-      </w:r>
-    </w:p>
-    <w:p>
-      <w:pPr>
-        <w:pStyle w:val="ListParagraph"/>
-        <w:numPr>
-          <w:ilvl w:val="0"/>
-          <w:numId w:val="3"/>
-        </w:numPr>
-      </w:pPr>
-      <w:r>
-        <w:rPr>
-          <w:b w:val="0"/>
-          <w:bCs/>
-        </w:rPr>
-        <w:t>Thêm hệ thống mật khẩu để mở cửa (hoạt động ở phía thiết bị).</w:t>
-      </w:r>
-    </w:p>
-    <w:p>
-      <w:pPr>
-        <w:pStyle w:val="ListParagraph"/>
-        <w:numPr>
-          <w:ilvl w:val="0"/>
-          <w:numId w:val="3"/>
-        </w:numPr>
-      </w:pPr>
-      <w:r>
-        <w:rPr>
-          <w:b w:val="0"/>
-          <w:bCs/>
-        </w:rPr>
-        <w:t>Thêm hệ thống thông báo cho người dùng khi vượt nồng độ khí gas.</w:t>
+      </w:pPr>
+      <w:r>
+        <w:rPr>
+          <w:b w:val="0"/>
+          <w:bCs/>
+        </w:rPr>
+        <w:t>Hiện thực hệ thống chia trạng thái của thông báo.</w:t>
       </w:r>
     </w:p>
     <w:sectPr>

</xml_diff>